<commit_message>
feature-420: Change process toolbox templates
</commit_message>
<xml_diff>
--- a/frontend/static/downloads/JOWOMO_Befristeter_Arbeitsvertrag.docx
+++ b/frontend/static/downloads/JOWOMO_Befristeter_Arbeitsvertrag.docx
@@ -20,6 +20,7 @@
         <w:pStyle w:val="Kopfzeile"/>
         <w:jc w:val="right"/>
         <w:rPr>
+          <w:ins w:id="0" w:author="Bruck, Dr. Julia" w:date="2021-01-21T18:36:00Z"/>
           <w:rFonts w:ascii="Arial" w:hAnsi="Arial" w:cs="Arial"/>
           <w:b/>
           <w:sz w:val="28"/>
@@ -35,20 +36,8 @@
           <w:szCs w:val="28"/>
           <w:highlight w:val="yellow"/>
         </w:rPr>
-        <w:t>Entwurf vom 25.09.2020</w:t>
-      </w:r>
-    </w:p>
-    <w:p>
-      <w:pPr>
-        <w:pStyle w:val="Kopfzeile"/>
-        <w:jc w:val="center"/>
-        <w:rPr>
-          <w:rFonts w:ascii="Arial" w:hAnsi="Arial" w:cs="Arial"/>
-          <w:b/>
-          <w:sz w:val="28"/>
-          <w:szCs w:val="28"/>
-        </w:rPr>
-      </w:pPr>
+        <w:t xml:space="preserve">Entwurf vom </w:t>
+      </w:r>
       <w:r>
         <w:rPr>
           <w:rFonts w:ascii="Arial" w:hAnsi="Arial" w:cs="Arial"/>
@@ -57,6 +46,41 @@
           <w:szCs w:val="28"/>
           <w:highlight w:val="yellow"/>
         </w:rPr>
+        <w:t>22.01.2021</w:t>
+      </w:r>
+    </w:p>
+    <w:p>
+      <w:pPr>
+        <w:pStyle w:val="Kopfzeile"/>
+        <w:jc w:val="right"/>
+        <w:rPr>
+          <w:rFonts w:ascii="Arial" w:hAnsi="Arial" w:cs="Arial"/>
+          <w:b/>
+          <w:sz w:val="28"/>
+          <w:szCs w:val="28"/>
+          <w:highlight w:val="yellow"/>
+        </w:rPr>
+      </w:pPr>
+    </w:p>
+    <w:p>
+      <w:pPr>
+        <w:pStyle w:val="Kopfzeile"/>
+        <w:jc w:val="center"/>
+        <w:rPr>
+          <w:rFonts w:ascii="Arial" w:hAnsi="Arial" w:cs="Arial"/>
+          <w:b/>
+          <w:sz w:val="28"/>
+          <w:szCs w:val="28"/>
+        </w:rPr>
+      </w:pPr>
+      <w:r>
+        <w:rPr>
+          <w:rFonts w:ascii="Arial" w:hAnsi="Arial" w:cs="Arial"/>
+          <w:b/>
+          <w:sz w:val="28"/>
+          <w:szCs w:val="28"/>
+          <w:highlight w:val="yellow"/>
+        </w:rPr>
         <w:t>Muster</w:t>
       </w:r>
     </w:p>
@@ -84,6 +108,7 @@
           <w:lang w:val="it-IT"/>
         </w:rPr>
       </w:pPr>
+      <w:proofErr w:type="spellStart"/>
       <w:r>
         <w:rPr>
           <w:rFonts w:ascii="Arial" w:hAnsi="Arial" w:cs="Arial"/>
@@ -93,8 +118,33 @@
           <w:u w:val="single"/>
           <w:lang w:val="it-IT"/>
         </w:rPr>
-        <w:t>Befristeter Arbeitsvertrag</w:t>
-      </w:r>
+        <w:t>Befristeter</w:t>
+      </w:r>
+      <w:proofErr w:type="spellEnd"/>
+      <w:r>
+        <w:rPr>
+          <w:rFonts w:ascii="Arial" w:hAnsi="Arial" w:cs="Arial"/>
+          <w:b/>
+          <w:sz w:val="22"/>
+          <w:szCs w:val="22"/>
+          <w:u w:val="single"/>
+          <w:lang w:val="it-IT"/>
+        </w:rPr>
+        <w:t xml:space="preserve"> </w:t>
+      </w:r>
+      <w:proofErr w:type="spellStart"/>
+      <w:r>
+        <w:rPr>
+          <w:rFonts w:ascii="Arial" w:hAnsi="Arial" w:cs="Arial"/>
+          <w:b/>
+          <w:sz w:val="22"/>
+          <w:szCs w:val="22"/>
+          <w:u w:val="single"/>
+          <w:lang w:val="it-IT"/>
+        </w:rPr>
+        <w:t>Arbeitsvertrag</w:t>
+      </w:r>
+      <w:proofErr w:type="spellEnd"/>
     </w:p>
     <w:p>
       <w:pPr>
@@ -107,7 +157,7 @@
     </w:p>
     <w:p>
       <w:pPr>
-        <w:spacing w:line="360" w:lineRule="auto"/>
+        <w:spacing w:after="240" w:line="360" w:lineRule="auto"/>
         <w:jc w:val="both"/>
         <w:rPr>
           <w:rFonts w:ascii="Arial" w:hAnsi="Arial" w:cs="Arial"/>
@@ -128,7 +178,7 @@
     </w:p>
     <w:p>
       <w:pPr>
-        <w:spacing w:line="360" w:lineRule="auto"/>
+        <w:spacing w:after="240" w:line="360" w:lineRule="auto"/>
         <w:jc w:val="both"/>
         <w:rPr>
           <w:rFonts w:ascii="Arial" w:hAnsi="Arial" w:cs="Arial"/>
@@ -228,7 +278,7 @@
     <w:p>
       <w:pPr>
         <w:spacing w:after="240" w:line="360" w:lineRule="auto"/>
-        <w:jc w:val="both"/>
+        <w:jc w:val="right"/>
         <w:rPr>
           <w:rFonts w:ascii="Arial" w:hAnsi="Arial" w:cs="Arial"/>
           <w:sz w:val="22"/>
@@ -291,7 +341,7 @@
     </w:p>
     <w:p>
       <w:pPr>
-        <w:spacing w:line="360" w:lineRule="auto"/>
+        <w:spacing w:after="240" w:line="360" w:lineRule="auto"/>
         <w:jc w:val="both"/>
         <w:rPr>
           <w:rFonts w:ascii="Arial" w:hAnsi="Arial" w:cs="Arial"/>
@@ -359,12 +409,7 @@
     <w:p>
       <w:pPr>
         <w:spacing w:after="240" w:line="360" w:lineRule="auto"/>
-        <w:jc w:val="both"/>
-        <w:rPr>
-          <w:rFonts w:ascii="Arial" w:hAnsi="Arial" w:cs="Arial"/>
-          <w:sz w:val="22"/>
-          <w:szCs w:val="22"/>
-        </w:rPr>
+        <w:jc w:val="right"/>
       </w:pPr>
       <w:r>
         <w:rPr>
@@ -394,19 +439,8 @@
     </w:p>
     <w:p>
       <w:pPr>
-        <w:spacing w:line="360" w:lineRule="auto"/>
-        <w:jc w:val="both"/>
-      </w:pPr>
-    </w:p>
-    <w:p>
-      <w:pPr>
-        <w:spacing w:line="360" w:lineRule="auto"/>
-        <w:jc w:val="both"/>
-        <w:rPr>
-          <w:rFonts w:ascii="Arial" w:hAnsi="Arial" w:cs="Arial"/>
-          <w:sz w:val="22"/>
-          <w:szCs w:val="22"/>
-        </w:rPr>
+        <w:spacing w:after="240" w:line="360" w:lineRule="auto"/>
+        <w:jc w:val="both"/>
       </w:pPr>
       <w:r>
         <w:rPr>
@@ -416,12 +450,6 @@
         </w:rPr>
         <w:t>wird folgendes vereinbart:</w:t>
       </w:r>
-    </w:p>
-    <w:p>
-      <w:pPr>
-        <w:spacing w:line="360" w:lineRule="exact"/>
-        <w:jc w:val="both"/>
-      </w:pPr>
     </w:p>
     <w:p>
       <w:pPr>
@@ -510,19 +538,88 @@
       <w:r>
         <w:rPr>
           <w:rFonts w:ascii="Arial" w:hAnsi="Arial" w:cs="Arial"/>
+          <w:color w:val="000000"/>
           <w:sz w:val="22"/>
           <w:szCs w:val="22"/>
           <w:highlight w:val="yellow"/>
-        </w:rPr>
-        <w:t>XX.XX.XXXX</w:t>
-      </w:r>
-      <w:r>
-        <w:rPr>
-          <w:rFonts w:ascii="Arial" w:hAnsi="Arial" w:cs="Arial"/>
-          <w:sz w:val="22"/>
-          <w:szCs w:val="22"/>
-        </w:rPr>
-        <w:t xml:space="preserve"> als </w:t>
+          <w:u w:color="000000"/>
+          <w:bdr w:val="nil"/>
+        </w:rPr>
+        <w:t>[●]</w:t>
+      </w:r>
+      <w:r>
+        <w:rPr>
+          <w:rFonts w:ascii="Arial" w:hAnsi="Arial" w:cs="Arial"/>
+          <w:color w:val="000000"/>
+          <w:sz w:val="22"/>
+          <w:szCs w:val="22"/>
+          <w:u w:color="000000"/>
+          <w:bdr w:val="nil"/>
+        </w:rPr>
+        <w:t xml:space="preserve"> </w:t>
+      </w:r>
+      <w:r>
+        <w:rPr>
+          <w:rFonts w:ascii="Arial" w:hAnsi="Arial" w:cs="Arial"/>
+          <w:i/>
+          <w:iCs/>
+          <w:color w:val="000000"/>
+          <w:sz w:val="22"/>
+          <w:szCs w:val="22"/>
+          <w:highlight w:val="yellow"/>
+          <w:u w:color="000000"/>
+          <w:bdr w:val="nil"/>
+        </w:rPr>
+        <w:t>(</w:t>
+      </w:r>
+      <w:r>
+        <w:rPr>
+          <w:rFonts w:ascii="Arial" w:hAnsi="Arial" w:cs="Arial"/>
+          <w:i/>
+          <w:iCs/>
+          <w:color w:val="000000"/>
+          <w:sz w:val="22"/>
+          <w:szCs w:val="22"/>
+          <w:highlight w:val="yellow"/>
+          <w:u w:color="000000"/>
+          <w:bdr w:val="nil"/>
+        </w:rPr>
+        <w:t>Datum</w:t>
+      </w:r>
+      <w:r>
+        <w:rPr>
+          <w:rFonts w:ascii="Arial" w:hAnsi="Arial" w:cs="Arial"/>
+          <w:i/>
+          <w:iCs/>
+          <w:color w:val="000000"/>
+          <w:sz w:val="22"/>
+          <w:szCs w:val="22"/>
+          <w:highlight w:val="yellow"/>
+          <w:u w:color="000000"/>
+          <w:bdr w:val="nil"/>
+        </w:rPr>
+        <w:t>)</w:t>
+      </w:r>
+      <w:r>
+        <w:rPr>
+          <w:rFonts w:ascii="Arial" w:hAnsi="Arial" w:cs="Arial"/>
+          <w:i/>
+          <w:iCs/>
+          <w:color w:val="000000"/>
+          <w:sz w:val="22"/>
+          <w:szCs w:val="22"/>
+          <w:u w:color="000000"/>
+          <w:bdr w:val="nil"/>
+        </w:rPr>
+        <w:t xml:space="preserve"> </w:t>
+      </w:r>
+      <w:r>
+        <w:rPr>
+          <w:rFonts w:ascii="Arial" w:hAnsi="Arial" w:cs="Arial"/>
+          <w:sz w:val="22"/>
+          <w:szCs w:val="22"/>
+        </w:rPr>
+        <w:t xml:space="preserve">als </w:t>
       </w:r>
       <w:r>
         <w:rPr>
@@ -927,6 +1024,7 @@
           <w:sz w:val="22"/>
           <w:szCs w:val="22"/>
         </w:rPr>
+        <w:lastRenderedPageBreak/>
         <w:t xml:space="preserve">Es wird eine monatliche Bruttovergütung von € </w:t>
       </w:r>
       <w:r>
@@ -1342,71 +1440,7 @@
           <w:sz w:val="22"/>
           <w:szCs w:val="22"/>
         </w:rPr>
-        <w:t>Der Arbeitnehmer wird jede Dienstverhinderung und ihre voraussichtliche Dauer unve</w:t>
-      </w:r>
-      <w:r>
-        <w:rPr>
-          <w:rFonts w:ascii="Arial" w:hAnsi="Arial" w:cs="Arial"/>
-          <w:sz w:val="22"/>
-          <w:szCs w:val="22"/>
-        </w:rPr>
-        <w:t>r</w:t>
-      </w:r>
-      <w:r>
-        <w:rPr>
-          <w:rFonts w:ascii="Arial" w:hAnsi="Arial" w:cs="Arial"/>
-          <w:sz w:val="22"/>
-          <w:szCs w:val="22"/>
-        </w:rPr>
-        <w:t>züglich und auf dem schnellsten Weg (Telefon, E-Mail) der Arbeitgeberin a</w:t>
-      </w:r>
-      <w:r>
-        <w:rPr>
-          <w:rFonts w:ascii="Arial" w:hAnsi="Arial" w:cs="Arial"/>
-          <w:sz w:val="22"/>
-          <w:szCs w:val="22"/>
-        </w:rPr>
-        <w:t>n</w:t>
-      </w:r>
-      <w:r>
-        <w:rPr>
-          <w:rFonts w:ascii="Arial" w:hAnsi="Arial" w:cs="Arial"/>
-          <w:sz w:val="22"/>
-          <w:szCs w:val="22"/>
-        </w:rPr>
-        <w:t>zeigen. Auf Verlangen der Arbeitgeberin wird der Arbeitnehmer die Gründe der Diens</w:t>
-      </w:r>
-      <w:r>
-        <w:rPr>
-          <w:rFonts w:ascii="Arial" w:hAnsi="Arial" w:cs="Arial"/>
-          <w:sz w:val="22"/>
-          <w:szCs w:val="22"/>
-        </w:rPr>
-        <w:t>t</w:t>
-      </w:r>
-      <w:r>
-        <w:rPr>
-          <w:rFonts w:ascii="Arial" w:hAnsi="Arial" w:cs="Arial"/>
-          <w:sz w:val="22"/>
-          <w:szCs w:val="22"/>
-        </w:rPr>
-        <w:t>verhinderung mi</w:t>
-      </w:r>
-      <w:r>
-        <w:rPr>
-          <w:rFonts w:ascii="Arial" w:hAnsi="Arial" w:cs="Arial"/>
-          <w:sz w:val="22"/>
-          <w:szCs w:val="22"/>
-        </w:rPr>
-        <w:t>t</w:t>
-      </w:r>
-      <w:r>
-        <w:rPr>
-          <w:rFonts w:ascii="Arial" w:hAnsi="Arial" w:cs="Arial"/>
-          <w:sz w:val="22"/>
-          <w:szCs w:val="22"/>
-        </w:rPr>
-        <w:t>teilen. Bei anstehenden Terminsachen oder kurzfristig zu erledigenden Tätigkeiten wird der Arbeitnehmer darauf – g</w:t>
+        <w:t>Der Arbeitnehmer wird jede Dienstverhinderung und ihre voraussichtliche Dauer unverzüglich und auf dem schnellsten Weg (Telefon, E-Mail) der Arbeitgeberin anzeigen. Auf Verlangen der Arbeitgeberin wird der Arbeitnehmer die Gründe der Dienstverhinderung mitteilen. Bei anstehenden Terminsachen oder kurzfristig zu erledigenden Tätigkeiten wird der Arbeitnehmer darauf – g</w:t>
       </w:r>
       <w:r>
         <w:rPr>
@@ -1472,23 +1506,16 @@
           <w:sz w:val="22"/>
           <w:szCs w:val="22"/>
         </w:rPr>
-        <w:t>Die Parteien sind sich darüber einig, dass ein Anspruch auf bezahlte Freistellung von der Arbeitsleistung bei vorübergehender Dienstverhinderung nicht besteht. Ansprüche des Arbeitnehmers aus § 616 BGB werden ausdrüc</w:t>
-      </w:r>
-      <w:r>
-        <w:rPr>
-          <w:rFonts w:ascii="Arial" w:hAnsi="Arial" w:cs="Arial"/>
-          <w:sz w:val="22"/>
-          <w:szCs w:val="22"/>
-        </w:rPr>
-        <w:t>k</w:t>
-      </w:r>
-      <w:r>
-        <w:rPr>
-          <w:rFonts w:ascii="Arial" w:hAnsi="Arial" w:cs="Arial"/>
-          <w:sz w:val="22"/>
-          <w:szCs w:val="22"/>
-        </w:rPr>
-        <w:t xml:space="preserve">lich ausgeschlossen. </w:t>
+        <w:t xml:space="preserve">Die Parteien sind sich darüber einig, dass ein Anspruch auf bezahlte Freistellung von der Arbeitsleistung bei vorübergehender Dienstverhinderung nicht besteht. </w:t>
+      </w:r>
+      <w:r>
+        <w:rPr>
+          <w:rFonts w:ascii="Arial" w:hAnsi="Arial" w:cs="Arial"/>
+          <w:sz w:val="22"/>
+          <w:szCs w:val="22"/>
+        </w:rPr>
+        <w:lastRenderedPageBreak/>
+        <w:t xml:space="preserve">Ansprüche des Arbeitnehmers aus § 616 BGB werden ausdrücklich ausgeschlossen. </w:t>
       </w:r>
     </w:p>
     <w:p>
@@ -1564,6 +1591,7 @@
           <w:b/>
           <w:sz w:val="22"/>
           <w:szCs w:val="22"/>
+          <w:u w:val="single"/>
         </w:rPr>
       </w:pPr>
       <w:r>
@@ -1574,6 +1602,24 @@
           <w:szCs w:val="22"/>
         </w:rPr>
         <w:t>Verschwiegenheitspflicht</w:t>
+      </w:r>
+      <w:r>
+        <w:rPr>
+          <w:rFonts w:ascii="Arial" w:hAnsi="Arial" w:cs="Arial"/>
+          <w:b/>
+          <w:sz w:val="22"/>
+          <w:szCs w:val="22"/>
+        </w:rPr>
+        <w:t xml:space="preserve"> </w:t>
+      </w:r>
+      <w:r>
+        <w:rPr>
+          <w:rFonts w:ascii="Arial" w:hAnsi="Arial" w:cs="Arial"/>
+          <w:b/>
+          <w:sz w:val="22"/>
+          <w:szCs w:val="22"/>
+        </w:rPr>
+        <w:t>und Rückgabe</w:t>
       </w:r>
     </w:p>
     <w:p>
@@ -1783,39 +1829,7 @@
           <w:sz w:val="22"/>
           <w:szCs w:val="22"/>
         </w:rPr>
-        <w:t>Alle Ansprüche aus dem Arbeitsverhältnis und solche, die mit dem Arbeitsverhältnis in Ve</w:t>
-      </w:r>
-      <w:r>
-        <w:rPr>
-          <w:rFonts w:ascii="Arial" w:hAnsi="Arial" w:cs="Arial"/>
-          <w:sz w:val="22"/>
-          <w:szCs w:val="22"/>
-        </w:rPr>
-        <w:t>r</w:t>
-      </w:r>
-      <w:r>
-        <w:rPr>
-          <w:rFonts w:ascii="Arial" w:hAnsi="Arial" w:cs="Arial"/>
-          <w:sz w:val="22"/>
-          <w:szCs w:val="22"/>
-        </w:rPr>
-        <w:t>bindung stehen, sind innerhalb von 6 Monaten nach Fälligkeit gegenüber der anderen Partei schrif</w:t>
-      </w:r>
-      <w:r>
-        <w:rPr>
-          <w:rFonts w:ascii="Arial" w:hAnsi="Arial" w:cs="Arial"/>
-          <w:sz w:val="22"/>
-          <w:szCs w:val="22"/>
-        </w:rPr>
-        <w:t>t</w:t>
-      </w:r>
-      <w:r>
-        <w:rPr>
-          <w:rFonts w:ascii="Arial" w:hAnsi="Arial" w:cs="Arial"/>
-          <w:sz w:val="22"/>
-          <w:szCs w:val="22"/>
-        </w:rPr>
-        <w:t>lich geltend zu machen, andernfalls sind die Ansprüche verfallen.</w:t>
+        <w:t>Alle Ansprüche aus dem Arbeitsverhältnis und solche, die mit dem Arbeitsverhältnis in Verbindung stehen, sind innerhalb von 6 Monaten nach Fälligkeit gegenüber der anderen Partei schriftlich geltend zu machen, andernfalls sind die Ansprüche verfallen.</w:t>
       </w:r>
     </w:p>
     <w:p>
@@ -1891,6 +1905,32 @@
         </w:rPr>
         <w:t xml:space="preserve">Diese Ausschlussklausel gilt nicht bei Haftung für schuldhaft herbeigeführte Schäden aus der Verletzung des Lebens, des Körpers oder der Gesundheit und bei Haftung wegen Vorsatz oder grober Fahrlässigkeit der Arbeitgeberin, ihrer gesetzlichen Vertreter oder Erfüllungsgehilfen. </w:t>
       </w:r>
+      <w:r>
+        <w:rPr>
+          <w:rFonts w:ascii="Arial" w:hAnsi="Arial" w:cs="Arial"/>
+          <w:sz w:val="22"/>
+          <w:szCs w:val="22"/>
+        </w:rPr>
+        <w:t xml:space="preserve">Diese Ausschlussklausel gilt ferner nicht für Ansprüche, für die durch zwingende gesetzliche oder tarifliche Regelung (z.B. </w:t>
+      </w:r>
+      <w:proofErr w:type="spellStart"/>
+      <w:r>
+        <w:rPr>
+          <w:rFonts w:ascii="Arial" w:hAnsi="Arial" w:cs="Arial"/>
+          <w:sz w:val="22"/>
+          <w:szCs w:val="22"/>
+        </w:rPr>
+        <w:t>MiLoG</w:t>
+      </w:r>
+      <w:proofErr w:type="spellEnd"/>
+      <w:r>
+        <w:rPr>
+          <w:rFonts w:ascii="Arial" w:hAnsi="Arial" w:cs="Arial"/>
+          <w:sz w:val="22"/>
+          <w:szCs w:val="22"/>
+        </w:rPr>
+        <w:t>, BetrVG, TVG) etwas anderes bestimmt ist.</w:t>
+      </w:r>
     </w:p>
     <w:p>
       <w:pPr>
@@ -1971,23 +2011,7 @@
           <w:sz w:val="22"/>
           <w:szCs w:val="22"/>
         </w:rPr>
-        <w:t>Dem Arbeitnehmer ist bekannt, dass Leistungen (Geld- oder Sachleistungen oder sonstige Vergünstigungen), die von der Arbeitgeberin außerhalb dieses Vertrags gewährt werden, unter einem Freiwilligkeitsvorbehalt stehen. Auch bei mehrmaliger Gewährung soll kein Rechtsanspruch für die Zukunft begründet werden. Ein Rechtsbindungswille der Arbei</w:t>
-      </w:r>
-      <w:r>
-        <w:rPr>
-          <w:rFonts w:ascii="Arial" w:hAnsi="Arial" w:cs="Arial"/>
-          <w:sz w:val="22"/>
-          <w:szCs w:val="22"/>
-        </w:rPr>
-        <w:t>t</w:t>
-      </w:r>
-      <w:r>
-        <w:rPr>
-          <w:rFonts w:ascii="Arial" w:hAnsi="Arial" w:cs="Arial"/>
-          <w:sz w:val="22"/>
-          <w:szCs w:val="22"/>
-        </w:rPr>
-        <w:t>geberin besteht insoweit nicht.</w:t>
+        <w:t>Dem Arbeitnehmer ist bekannt, dass Leistungen (Geld- oder Sachleistungen oder sonstige Vergünstigungen), die von der Arbeitgeberin außerhalb dieses Vertrags gewährt werden, unter einem Freiwilligkeitsvorbehalt stehen. Auch bei mehrmaliger Gewährung soll kein Rechtsanspruch für die Zukunft begründet werden. Ein Rechtsbindungswille der Arbeitgeberin besteht insoweit nicht.</w:t>
       </w:r>
     </w:p>
     <w:p>
@@ -2022,39 +2046,7 @@
           <w:sz w:val="22"/>
           <w:szCs w:val="22"/>
         </w:rPr>
-        <w:t>Der Arbeitnehmer wird Änderungen der persönlichen Angaben (z.B. Heirat, Ehesche</w:t>
-      </w:r>
-      <w:r>
-        <w:rPr>
-          <w:rFonts w:ascii="Arial" w:hAnsi="Arial" w:cs="Arial"/>
-          <w:sz w:val="22"/>
-          <w:szCs w:val="22"/>
-        </w:rPr>
-        <w:t>i</w:t>
-      </w:r>
-      <w:r>
-        <w:rPr>
-          <w:rFonts w:ascii="Arial" w:hAnsi="Arial" w:cs="Arial"/>
-          <w:sz w:val="22"/>
-          <w:szCs w:val="22"/>
-        </w:rPr>
-        <w:t>dung, Geburt eines Kindes, Wohnungswechsel) unverzüglich der Arbeitgeberin mi</w:t>
-      </w:r>
-      <w:r>
-        <w:rPr>
-          <w:rFonts w:ascii="Arial" w:hAnsi="Arial" w:cs="Arial"/>
-          <w:sz w:val="22"/>
-          <w:szCs w:val="22"/>
-        </w:rPr>
-        <w:t>t</w:t>
-      </w:r>
-      <w:r>
-        <w:rPr>
-          <w:rFonts w:ascii="Arial" w:hAnsi="Arial" w:cs="Arial"/>
-          <w:sz w:val="22"/>
-          <w:szCs w:val="22"/>
-        </w:rPr>
-        <w:t xml:space="preserve">teilen. </w:t>
+        <w:t xml:space="preserve">Der Arbeitnehmer wird Änderungen der persönlichen Angaben (z.B. Heirat, Ehescheidung, Geburt eines Kindes, Wohnungswechsel) unverzüglich der Arbeitgeberin mitteilen. </w:t>
       </w:r>
     </w:p>
     <w:p>
@@ -2087,23 +2079,7 @@
           <w:sz w:val="22"/>
           <w:szCs w:val="22"/>
         </w:rPr>
-        <w:t>Änderungen und/oder Ergänzungen dieses Vertrags bedürfen der Schriftform. Der Schriftform bedarf auch jedwede Vereinbarung über die Aufhebung der Schrif</w:t>
-      </w:r>
-      <w:r>
-        <w:rPr>
-          <w:rFonts w:ascii="Arial" w:hAnsi="Arial" w:cs="Arial"/>
-          <w:sz w:val="22"/>
-          <w:szCs w:val="22"/>
-        </w:rPr>
-        <w:t>t</w:t>
-      </w:r>
-      <w:r>
-        <w:rPr>
-          <w:rFonts w:ascii="Arial" w:hAnsi="Arial" w:cs="Arial"/>
-          <w:sz w:val="22"/>
-          <w:szCs w:val="22"/>
-        </w:rPr>
-        <w:t>form.</w:t>
+        <w:t>Änderungen und/oder Ergänzungen dieses Vertrags bedürfen der Schriftform. Der Schriftform bedarf auch jedwede Vereinbarung über die Aufhebung der Schriftform.</w:t>
       </w:r>
     </w:p>
     <w:p>
@@ -2184,6 +2160,14 @@
       <w:r>
         <w:rPr>
           <w:rFonts w:ascii="Arial" w:hAnsi="Arial" w:cs="Arial"/>
+          <w:sz w:val="22"/>
+          <w:szCs w:val="22"/>
+        </w:rPr>
+        <w:t>(</w:t>
+      </w:r>
+      <w:r>
+        <w:rPr>
+          <w:rFonts w:ascii="Arial" w:hAnsi="Arial" w:cs="Arial"/>
           <w:i/>
           <w:iCs/>
           <w:sz w:val="22"/>
@@ -2195,130 +2179,214 @@
       <w:r>
         <w:rPr>
           <w:rFonts w:ascii="Arial" w:hAnsi="Arial" w:cs="Arial"/>
-          <w:sz w:val="22"/>
-          <w:szCs w:val="22"/>
-        </w:rPr>
-        <w:t xml:space="preserve">, den </w:t>
-      </w:r>
-      <w:r>
-        <w:rPr>
-          <w:rFonts w:ascii="Arial" w:hAnsi="Arial" w:cs="Arial"/>
-          <w:sz w:val="22"/>
-          <w:szCs w:val="22"/>
-          <w:highlight w:val="yellow"/>
-        </w:rPr>
-        <w:t>XX.XX.XXXX</w:t>
-      </w:r>
-    </w:p>
-    <w:p>
-      <w:pPr>
-        <w:spacing w:line="360" w:lineRule="auto"/>
-        <w:jc w:val="both"/>
-        <w:rPr>
-          <w:rFonts w:ascii="Arial" w:hAnsi="Arial" w:cs="Arial"/>
-          <w:sz w:val="22"/>
-          <w:szCs w:val="22"/>
-        </w:rPr>
-      </w:pPr>
-      <w:r>
-        <w:rPr>
-          <w:rFonts w:ascii="Arial" w:hAnsi="Arial" w:cs="Arial"/>
-          <w:sz w:val="22"/>
-          <w:szCs w:val="22"/>
-        </w:rPr>
-        <w:tab/>
-      </w:r>
-    </w:p>
-    <w:p>
-      <w:pPr>
-        <w:spacing w:line="360" w:lineRule="auto"/>
-        <w:jc w:val="both"/>
-        <w:rPr>
-          <w:rFonts w:ascii="Arial" w:hAnsi="Arial" w:cs="Arial"/>
-          <w:sz w:val="22"/>
-          <w:szCs w:val="22"/>
-        </w:rPr>
-      </w:pPr>
-      <w:r>
-        <w:rPr>
-          <w:rFonts w:ascii="Arial" w:hAnsi="Arial" w:cs="Arial"/>
-          <w:sz w:val="22"/>
-          <w:szCs w:val="22"/>
-        </w:rPr>
-        <w:t>___________________________</w:t>
-      </w:r>
-    </w:p>
-    <w:p>
-      <w:pPr>
-        <w:spacing w:line="360" w:lineRule="auto"/>
-        <w:jc w:val="both"/>
-        <w:rPr>
-          <w:rFonts w:ascii="Arial" w:hAnsi="Arial" w:cs="Arial"/>
-          <w:sz w:val="22"/>
-          <w:szCs w:val="22"/>
-        </w:rPr>
-      </w:pPr>
-      <w:r>
-        <w:rPr>
-          <w:rFonts w:ascii="Arial" w:hAnsi="Arial" w:cs="Arial"/>
-          <w:sz w:val="22"/>
-          <w:szCs w:val="22"/>
-        </w:rPr>
-        <w:t>(Geschäftsführung)</w:t>
-      </w:r>
-    </w:p>
-    <w:p>
-      <w:pPr>
-        <w:spacing w:line="360" w:lineRule="auto"/>
-        <w:jc w:val="both"/>
-        <w:rPr>
-          <w:rFonts w:ascii="Arial" w:hAnsi="Arial" w:cs="Arial"/>
-          <w:sz w:val="22"/>
-          <w:szCs w:val="22"/>
-        </w:rPr>
-      </w:pPr>
-    </w:p>
-    <w:p>
-      <w:pPr>
-        <w:spacing w:line="360" w:lineRule="auto"/>
-        <w:jc w:val="both"/>
-        <w:rPr>
-          <w:rFonts w:ascii="Arial" w:hAnsi="Arial" w:cs="Arial"/>
-          <w:sz w:val="22"/>
-          <w:szCs w:val="22"/>
-        </w:rPr>
-      </w:pPr>
-      <w:r>
-        <w:rPr>
-          <w:rFonts w:ascii="Arial" w:hAnsi="Arial" w:cs="Arial"/>
-          <w:sz w:val="22"/>
-          <w:szCs w:val="22"/>
-          <w:highlight w:val="yellow"/>
-        </w:rPr>
-        <w:t>[●]</w:t>
-      </w:r>
-      <w:r>
-        <w:rPr>
-          <w:rFonts w:ascii="Arial" w:hAnsi="Arial" w:cs="Arial"/>
-          <w:sz w:val="22"/>
-          <w:szCs w:val="22"/>
-        </w:rPr>
-        <w:t xml:space="preserve"> </w:t>
-      </w:r>
-      <w:r>
-        <w:rPr>
-          <w:rFonts w:ascii="Arial" w:hAnsi="Arial" w:cs="Arial"/>
           <w:i/>
           <w:iCs/>
           <w:sz w:val="22"/>
           <w:szCs w:val="22"/>
+        </w:rPr>
+        <w:t>)</w:t>
+      </w:r>
+      <w:r>
+        <w:rPr>
+          <w:rFonts w:ascii="Arial" w:hAnsi="Arial" w:cs="Arial"/>
+          <w:sz w:val="22"/>
+          <w:szCs w:val="22"/>
+        </w:rPr>
+        <w:t xml:space="preserve">, den </w:t>
+      </w:r>
+      <w:r>
+        <w:rPr>
+          <w:rFonts w:ascii="Arial" w:hAnsi="Arial" w:cs="Arial"/>
+          <w:color w:val="000000"/>
+          <w:sz w:val="22"/>
+          <w:szCs w:val="22"/>
           <w:highlight w:val="yellow"/>
+          <w:u w:color="000000"/>
+          <w:bdr w:val="nil"/>
+        </w:rPr>
+        <w:t>[●]</w:t>
+      </w:r>
+      <w:r>
+        <w:rPr>
+          <w:rFonts w:ascii="Arial" w:hAnsi="Arial" w:cs="Arial"/>
+          <w:color w:val="000000"/>
+          <w:sz w:val="22"/>
+          <w:szCs w:val="22"/>
+          <w:u w:color="000000"/>
+          <w:bdr w:val="nil"/>
+        </w:rPr>
+        <w:t xml:space="preserve"> </w:t>
+      </w:r>
+      <w:r>
+        <w:rPr>
+          <w:rFonts w:ascii="Arial" w:hAnsi="Arial" w:cs="Arial"/>
+          <w:i/>
+          <w:iCs/>
+          <w:color w:val="000000"/>
+          <w:sz w:val="22"/>
+          <w:szCs w:val="22"/>
+          <w:highlight w:val="yellow"/>
+          <w:u w:color="000000"/>
+          <w:bdr w:val="nil"/>
+        </w:rPr>
+        <w:t>(</w:t>
+      </w:r>
+      <w:r>
+        <w:rPr>
+          <w:rFonts w:ascii="Arial" w:hAnsi="Arial" w:cs="Arial"/>
+          <w:i/>
+          <w:iCs/>
+          <w:color w:val="000000"/>
+          <w:sz w:val="22"/>
+          <w:szCs w:val="22"/>
+          <w:highlight w:val="yellow"/>
+          <w:u w:color="000000"/>
+          <w:bdr w:val="nil"/>
+        </w:rPr>
+        <w:t>Datum</w:t>
+      </w:r>
+      <w:r>
+        <w:rPr>
+          <w:rFonts w:ascii="Arial" w:hAnsi="Arial" w:cs="Arial"/>
+          <w:i/>
+          <w:iCs/>
+          <w:color w:val="000000"/>
+          <w:sz w:val="22"/>
+          <w:szCs w:val="22"/>
+          <w:highlight w:val="yellow"/>
+          <w:u w:color="000000"/>
+          <w:bdr w:val="nil"/>
+        </w:rPr>
+        <w:t>)</w:t>
+      </w:r>
+    </w:p>
+    <w:p>
+      <w:pPr>
+        <w:spacing w:line="360" w:lineRule="auto"/>
+        <w:jc w:val="both"/>
+        <w:rPr>
+          <w:rFonts w:ascii="Arial" w:hAnsi="Arial" w:cs="Arial"/>
+          <w:sz w:val="22"/>
+          <w:szCs w:val="22"/>
+        </w:rPr>
+      </w:pPr>
+      <w:r>
+        <w:rPr>
+          <w:rFonts w:ascii="Arial" w:hAnsi="Arial" w:cs="Arial"/>
+          <w:sz w:val="22"/>
+          <w:szCs w:val="22"/>
+        </w:rPr>
+        <w:tab/>
+      </w:r>
+    </w:p>
+    <w:p>
+      <w:pPr>
+        <w:spacing w:line="360" w:lineRule="auto"/>
+        <w:jc w:val="both"/>
+        <w:rPr>
+          <w:rFonts w:ascii="Arial" w:hAnsi="Arial" w:cs="Arial"/>
+          <w:sz w:val="22"/>
+          <w:szCs w:val="22"/>
+        </w:rPr>
+      </w:pPr>
+      <w:r>
+        <w:rPr>
+          <w:rFonts w:ascii="Arial" w:hAnsi="Arial" w:cs="Arial"/>
+          <w:sz w:val="22"/>
+          <w:szCs w:val="22"/>
+        </w:rPr>
+        <w:t>___________________________</w:t>
+      </w:r>
+    </w:p>
+    <w:p>
+      <w:pPr>
+        <w:spacing w:line="360" w:lineRule="auto"/>
+        <w:jc w:val="both"/>
+        <w:rPr>
+          <w:rFonts w:ascii="Arial" w:hAnsi="Arial" w:cs="Arial"/>
+          <w:sz w:val="22"/>
+          <w:szCs w:val="22"/>
+        </w:rPr>
+      </w:pPr>
+      <w:r>
+        <w:rPr>
+          <w:rFonts w:ascii="Arial" w:hAnsi="Arial" w:cs="Arial"/>
+          <w:sz w:val="22"/>
+          <w:szCs w:val="22"/>
+        </w:rPr>
+        <w:t>(Geschäftsführung)</w:t>
+      </w:r>
+    </w:p>
+    <w:p>
+      <w:pPr>
+        <w:spacing w:line="360" w:lineRule="auto"/>
+        <w:jc w:val="both"/>
+        <w:rPr>
+          <w:rFonts w:ascii="Arial" w:hAnsi="Arial" w:cs="Arial"/>
+          <w:sz w:val="22"/>
+          <w:szCs w:val="22"/>
+        </w:rPr>
+      </w:pPr>
+    </w:p>
+    <w:p>
+      <w:pPr>
+        <w:spacing w:line="360" w:lineRule="auto"/>
+        <w:jc w:val="both"/>
+        <w:rPr>
+          <w:rFonts w:ascii="Arial" w:hAnsi="Arial" w:cs="Arial"/>
+          <w:sz w:val="22"/>
+          <w:szCs w:val="22"/>
+        </w:rPr>
+      </w:pPr>
+      <w:r>
+        <w:rPr>
+          <w:rFonts w:ascii="Arial" w:hAnsi="Arial" w:cs="Arial"/>
+          <w:sz w:val="22"/>
+          <w:szCs w:val="22"/>
+          <w:highlight w:val="yellow"/>
+        </w:rPr>
+        <w:t>[●]</w:t>
+      </w:r>
+      <w:r>
+        <w:rPr>
+          <w:rFonts w:ascii="Arial" w:hAnsi="Arial" w:cs="Arial"/>
+          <w:sz w:val="22"/>
+          <w:szCs w:val="22"/>
+        </w:rPr>
+        <w:t xml:space="preserve"> </w:t>
+      </w:r>
+      <w:r>
+        <w:rPr>
+          <w:rFonts w:ascii="Arial" w:hAnsi="Arial" w:cs="Arial"/>
+          <w:sz w:val="22"/>
+          <w:szCs w:val="22"/>
+        </w:rPr>
+        <w:t>(</w:t>
+      </w:r>
+      <w:r>
+        <w:rPr>
+          <w:rFonts w:ascii="Arial" w:hAnsi="Arial" w:cs="Arial"/>
+          <w:i/>
+          <w:iCs/>
+          <w:sz w:val="22"/>
+          <w:szCs w:val="22"/>
+          <w:highlight w:val="yellow"/>
         </w:rPr>
         <w:t>Ort</w:t>
       </w:r>
       <w:r>
         <w:rPr>
           <w:rFonts w:ascii="Arial" w:hAnsi="Arial" w:cs="Arial"/>
+          <w:i/>
+          <w:iCs/>
+          <w:sz w:val="22"/>
+          <w:szCs w:val="22"/>
+        </w:rPr>
+        <w:t>)</w:t>
+      </w:r>
+      <w:r>
+        <w:rPr>
+          <w:rFonts w:ascii="Arial" w:hAnsi="Arial" w:cs="Arial"/>
           <w:sz w:val="22"/>
           <w:szCs w:val="22"/>
         </w:rPr>
@@ -2327,11 +2395,67 @@
       <w:r>
         <w:rPr>
           <w:rFonts w:ascii="Arial" w:hAnsi="Arial" w:cs="Arial"/>
+          <w:color w:val="000000"/>
           <w:sz w:val="22"/>
           <w:szCs w:val="22"/>
           <w:highlight w:val="yellow"/>
-        </w:rPr>
-        <w:t>XX.XX.XXXX</w:t>
+          <w:u w:color="000000"/>
+          <w:bdr w:val="nil"/>
+        </w:rPr>
+        <w:t>[●]</w:t>
+      </w:r>
+      <w:r>
+        <w:rPr>
+          <w:rFonts w:ascii="Arial" w:hAnsi="Arial" w:cs="Arial"/>
+          <w:color w:val="000000"/>
+          <w:sz w:val="22"/>
+          <w:szCs w:val="22"/>
+          <w:u w:color="000000"/>
+          <w:bdr w:val="nil"/>
+        </w:rPr>
+        <w:t xml:space="preserve"> </w:t>
+      </w:r>
+      <w:r>
+        <w:rPr>
+          <w:rFonts w:ascii="Arial" w:hAnsi="Arial" w:cs="Arial"/>
+          <w:i/>
+          <w:iCs/>
+          <w:color w:val="000000"/>
+          <w:sz w:val="22"/>
+          <w:szCs w:val="22"/>
+          <w:highlight w:val="yellow"/>
+          <w:u w:color="000000"/>
+          <w:bdr w:val="nil"/>
+        </w:rPr>
+        <w:t>(</w:t>
+      </w:r>
+      <w:r>
+        <w:rPr>
+          <w:rFonts w:ascii="Arial" w:hAnsi="Arial" w:cs="Arial"/>
+          <w:i/>
+          <w:iCs/>
+          <w:color w:val="000000"/>
+          <w:sz w:val="22"/>
+          <w:szCs w:val="22"/>
+          <w:highlight w:val="yellow"/>
+          <w:u w:color="000000"/>
+          <w:bdr w:val="nil"/>
+        </w:rPr>
+        <w:t>Datum</w:t>
+      </w:r>
+      <w:r>
+        <w:rPr>
+          <w:rFonts w:ascii="Arial" w:hAnsi="Arial" w:cs="Arial"/>
+          <w:i/>
+          <w:iCs/>
+          <w:color w:val="000000"/>
+          <w:sz w:val="22"/>
+          <w:szCs w:val="22"/>
+          <w:highlight w:val="yellow"/>
+          <w:u w:color="000000"/>
+          <w:bdr w:val="nil"/>
+        </w:rPr>
+        <w:t>)</w:t>
       </w:r>
     </w:p>
     <w:p>
@@ -2384,16 +2508,32 @@
           <w:szCs w:val="22"/>
           <w:lang w:val="en-US"/>
         </w:rPr>
-        <w:t>(Arbeitnehmer)</w:t>
+        <w:t>(</w:t>
+      </w:r>
+      <w:proofErr w:type="spellStart"/>
+      <w:r>
+        <w:rPr>
+          <w:rFonts w:ascii="Arial" w:hAnsi="Arial" w:cs="Arial"/>
+          <w:sz w:val="22"/>
+          <w:szCs w:val="22"/>
+          <w:lang w:val="en-US"/>
+        </w:rPr>
+        <w:t>Arbeitnehmer</w:t>
+      </w:r>
+      <w:proofErr w:type="spellEnd"/>
+      <w:r>
+        <w:rPr>
+          <w:rFonts w:ascii="Arial" w:hAnsi="Arial" w:cs="Arial"/>
+          <w:sz w:val="22"/>
+          <w:szCs w:val="22"/>
+          <w:lang w:val="en-US"/>
+        </w:rPr>
+        <w:t>)</w:t>
       </w:r>
     </w:p>
     <w:sectPr>
-      <w:headerReference w:type="even" r:id="rId7"/>
-      <w:headerReference w:type="default" r:id="rId8"/>
-      <w:footerReference w:type="even" r:id="rId9"/>
-      <w:footerReference w:type="default" r:id="rId10"/>
-      <w:headerReference w:type="first" r:id="rId11"/>
-      <w:footerReference w:type="first" r:id="rId12"/>
+      <w:footerReference w:type="default" r:id="rId7"/>
+      <w:footerReference w:type="first" r:id="rId8"/>
       <w:pgSz w:w="11906" w:h="16838" w:code="9"/>
       <w:pgMar w:top="1417" w:right="1417" w:bottom="1134" w:left="1417" w:header="709" w:footer="709" w:gutter="0"/>
       <w:paperSrc w:other="2"/>
@@ -2427,6 +2567,192 @@
 
 <file path=word/footer1.xml><?xml version="1.0" encoding="utf-8"?>
 <w:ftr xmlns:wpc="http://schemas.microsoft.com/office/word/2010/wordprocessingCanvas" xmlns:cx="http://schemas.microsoft.com/office/drawing/2014/chartex" xmlns:cx1="http://schemas.microsoft.com/office/drawing/2015/9/8/chartex" xmlns:cx2="http://schemas.microsoft.com/office/drawing/2015/10/21/chartex" xmlns:cx3="http://schemas.microsoft.com/office/drawing/2016/5/9/chartex" xmlns:cx4="http://schemas.microsoft.com/office/drawing/2016/5/10/chartex" xmlns:cx5="http://schemas.microsoft.com/office/drawing/2016/5/11/chartex" xmlns:cx6="http://schemas.microsoft.com/office/drawing/2016/5/12/chartex" xmlns:cx7="http://schemas.microsoft.com/office/drawing/2016/5/13/chartex" xmlns:cx8="http://schemas.microsoft.com/office/drawing/2016/5/14/chartex" xmlns:mc="http://schemas.openxmlformats.org/markup-compatibility/2006" xmlns:aink="http://schemas.microsoft.com/office/drawing/2016/ink" xmlns:am3d="http://schemas.microsoft.com/office/drawing/2017/model3d" xmlns:o="urn:schemas-microsoft-com:office:office" xmlns:r="http://schemas.openxmlformats.org/officeDocument/2006/relationships" xmlns:m="http://schemas.openxmlformats.org/officeDocument/2006/math" xmlns:v="urn:schemas-microsoft-com:vml" xmlns:wp14="http://schemas.microsoft.com/office/word/2010/wordprocessingDrawing" xmlns:wp="http://schemas.openxmlformats.org/drawingml/2006/wordprocessingDrawing" xmlns:w10="urn:schemas-microsoft-com:office:word" xmlns:w="http://schemas.openxmlformats.org/wordprocessingml/2006/main" xmlns:w14="http://schemas.microsoft.com/office/word/2010/wordml" xmlns:w15="http://schemas.microsoft.com/office/word/2012/wordml" xmlns:w16cex="http://schemas.microsoft.com/office/word/2018/wordml/cex" xmlns:w16cid="http://schemas.microsoft.com/office/word/2016/wordml/cid" xmlns:w16="http://schemas.microsoft.com/office/word/2018/wordml" xmlns:w16se="http://schemas.microsoft.com/office/word/2015/wordml/symex" xmlns:wpg="http://schemas.microsoft.com/office/word/2010/wordprocessingGroup" xmlns:wpi="http://schemas.microsoft.com/office/word/2010/wordprocessingInk" xmlns:wne="http://schemas.microsoft.com/office/word/2006/wordml" xmlns:wps="http://schemas.microsoft.com/office/word/2010/wordprocessingShape" mc:Ignorable="w14 w15 w16se w16cid w16 w16cex wp14">
+  <w:sdt>
+    <w:sdtPr>
+      <w:id w:val="-1354113385"/>
+      <w:docPartObj>
+        <w:docPartGallery w:val="Page Numbers (Bottom of Page)"/>
+        <w:docPartUnique/>
+      </w:docPartObj>
+    </w:sdtPr>
+    <w:sdtEndPr>
+      <w:rPr>
+        <w:rPrChange w:id="1" w:author="Unknown">
+          <w:rPr>
+            <w:rStyle w:val="Standard"/>
+          </w:rPr>
+        </w:rPrChange>
+      </w:rPr>
+    </w:sdtEndPr>
+    <w:sdtContent>
+      <w:sdt>
+        <w:sdtPr>
+          <w:id w:val="-1769616900"/>
+          <w:docPartObj>
+            <w:docPartGallery w:val="Page Numbers (Top of Page)"/>
+            <w:docPartUnique/>
+          </w:docPartObj>
+        </w:sdtPr>
+        <w:sdtEndPr>
+          <w:rPr>
+            <w:rPrChange w:id="2" w:author="Unknown">
+              <w:rPr>
+                <w:rStyle w:val="Standard"/>
+              </w:rPr>
+            </w:rPrChange>
+          </w:rPr>
+        </w:sdtEndPr>
+        <w:sdtContent>
+          <w:p>
+            <w:pPr>
+              <w:pStyle w:val="Fuzeile"/>
+              <w:jc w:val="right"/>
+            </w:pPr>
+            <w:r>
+              <w:rPr>
+                <w:rFonts w:ascii="Arial" w:hAnsi="Arial" w:cs="Arial"/>
+                <w:sz w:val="22"/>
+                <w:szCs w:val="22"/>
+              </w:rPr>
+              <w:fldChar w:fldCharType="begin"/>
+            </w:r>
+            <w:r>
+              <w:rPr>
+                <w:rFonts w:ascii="Arial" w:hAnsi="Arial" w:cs="Arial"/>
+                <w:sz w:val="22"/>
+                <w:szCs w:val="22"/>
+                <w:rPrChange w:id="3" w:author="Microsoft Office User" w:date="2021-01-25T10:27:00Z">
+                  <w:rPr>
+                    <w:b/>
+                    <w:bCs/>
+                  </w:rPr>
+                </w:rPrChange>
+              </w:rPr>
+              <w:instrText>PAGE</w:instrText>
+            </w:r>
+            <w:r>
+              <w:rPr>
+                <w:rFonts w:ascii="Arial" w:hAnsi="Arial" w:cs="Arial"/>
+                <w:sz w:val="22"/>
+                <w:szCs w:val="22"/>
+                <w:rPrChange w:id="4" w:author="Microsoft Office User" w:date="2021-01-25T10:27:00Z">
+                  <w:rPr>
+                    <w:rFonts w:ascii="Arial" w:hAnsi="Arial" w:cs="Arial"/>
+                    <w:sz w:val="22"/>
+                    <w:szCs w:val="22"/>
+                  </w:rPr>
+                </w:rPrChange>
+              </w:rPr>
+              <w:fldChar w:fldCharType="separate"/>
+            </w:r>
+            <w:r>
+              <w:rPr>
+                <w:rFonts w:ascii="Arial" w:hAnsi="Arial" w:cs="Arial"/>
+                <w:sz w:val="22"/>
+                <w:szCs w:val="22"/>
+                <w:rPrChange w:id="5" w:author="Microsoft Office User" w:date="2021-01-25T10:27:00Z">
+                  <w:rPr>
+                    <w:b/>
+                    <w:bCs/>
+                  </w:rPr>
+                </w:rPrChange>
+              </w:rPr>
+              <w:t>2</w:t>
+            </w:r>
+            <w:r>
+              <w:rPr>
+                <w:rFonts w:ascii="Arial" w:hAnsi="Arial" w:cs="Arial"/>
+                <w:sz w:val="22"/>
+                <w:szCs w:val="22"/>
+                <w:rPrChange w:id="6" w:author="Microsoft Office User" w:date="2021-01-25T10:27:00Z">
+                  <w:rPr>
+                    <w:rFonts w:ascii="Arial" w:hAnsi="Arial" w:cs="Arial"/>
+                    <w:sz w:val="22"/>
+                    <w:szCs w:val="22"/>
+                  </w:rPr>
+                </w:rPrChange>
+              </w:rPr>
+              <w:fldChar w:fldCharType="end"/>
+            </w:r>
+            <w:r>
+              <w:rPr>
+                <w:rFonts w:ascii="Arial" w:hAnsi="Arial" w:cs="Arial"/>
+                <w:sz w:val="22"/>
+                <w:szCs w:val="22"/>
+              </w:rPr>
+              <w:t>/</w:t>
+            </w:r>
+            <w:r>
+              <w:rPr>
+                <w:rFonts w:ascii="Arial" w:hAnsi="Arial" w:cs="Arial"/>
+                <w:sz w:val="22"/>
+                <w:szCs w:val="22"/>
+              </w:rPr>
+              <w:fldChar w:fldCharType="begin"/>
+            </w:r>
+            <w:r>
+              <w:rPr>
+                <w:rFonts w:ascii="Arial" w:hAnsi="Arial" w:cs="Arial"/>
+                <w:sz w:val="22"/>
+                <w:szCs w:val="22"/>
+                <w:rPrChange w:id="7" w:author="Microsoft Office User" w:date="2021-01-25T10:27:00Z">
+                  <w:rPr>
+                    <w:b/>
+                    <w:bCs/>
+                  </w:rPr>
+                </w:rPrChange>
+              </w:rPr>
+              <w:instrText>NUMPAGES</w:instrText>
+            </w:r>
+            <w:r>
+              <w:rPr>
+                <w:rFonts w:ascii="Arial" w:hAnsi="Arial" w:cs="Arial"/>
+                <w:sz w:val="22"/>
+                <w:szCs w:val="22"/>
+                <w:rPrChange w:id="8" w:author="Microsoft Office User" w:date="2021-01-25T10:27:00Z">
+                  <w:rPr>
+                    <w:rFonts w:ascii="Arial" w:hAnsi="Arial" w:cs="Arial"/>
+                    <w:sz w:val="22"/>
+                    <w:szCs w:val="22"/>
+                  </w:rPr>
+                </w:rPrChange>
+              </w:rPr>
+              <w:fldChar w:fldCharType="separate"/>
+            </w:r>
+            <w:r>
+              <w:rPr>
+                <w:rFonts w:ascii="Arial" w:hAnsi="Arial" w:cs="Arial"/>
+                <w:sz w:val="22"/>
+                <w:szCs w:val="22"/>
+                <w:rPrChange w:id="9" w:author="Microsoft Office User" w:date="2021-01-25T10:27:00Z">
+                  <w:rPr>
+                    <w:b/>
+                    <w:bCs/>
+                  </w:rPr>
+                </w:rPrChange>
+              </w:rPr>
+              <w:t>2</w:t>
+            </w:r>
+            <w:r>
+              <w:rPr>
+                <w:rFonts w:ascii="Arial" w:hAnsi="Arial" w:cs="Arial"/>
+                <w:sz w:val="22"/>
+                <w:szCs w:val="22"/>
+                <w:rPrChange w:id="10" w:author="Microsoft Office User" w:date="2021-01-25T10:27:00Z">
+                  <w:rPr>
+                    <w:rFonts w:ascii="Arial" w:hAnsi="Arial" w:cs="Arial"/>
+                    <w:sz w:val="22"/>
+                    <w:szCs w:val="22"/>
+                  </w:rPr>
+                </w:rPrChange>
+              </w:rPr>
+              <w:fldChar w:fldCharType="end"/>
+            </w:r>
+          </w:p>
+        </w:sdtContent>
+      </w:sdt>
+    </w:sdtContent>
+  </w:sdt>
   <w:p>
     <w:pPr>
       <w:pStyle w:val="Fuzeile"/>
@@ -2493,75 +2819,6 @@
         <w:sz w:val="22"/>
         <w:szCs w:val="22"/>
       </w:rPr>
-      <w:t>/4</w:t>
-    </w:r>
-  </w:p>
-  <w:p>
-    <w:pPr>
-      <w:pStyle w:val="Fuzeile"/>
-    </w:pPr>
-  </w:p>
-</w:ftr>
-</file>
-
-<file path=word/footer3.xml><?xml version="1.0" encoding="utf-8"?>
-<w:ftr xmlns:wpc="http://schemas.microsoft.com/office/word/2010/wordprocessingCanvas" xmlns:cx="http://schemas.microsoft.com/office/drawing/2014/chartex" xmlns:cx1="http://schemas.microsoft.com/office/drawing/2015/9/8/chartex" xmlns:cx2="http://schemas.microsoft.com/office/drawing/2015/10/21/chartex" xmlns:cx3="http://schemas.microsoft.com/office/drawing/2016/5/9/chartex" xmlns:cx4="http://schemas.microsoft.com/office/drawing/2016/5/10/chartex" xmlns:cx5="http://schemas.microsoft.com/office/drawing/2016/5/11/chartex" xmlns:cx6="http://schemas.microsoft.com/office/drawing/2016/5/12/chartex" xmlns:cx7="http://schemas.microsoft.com/office/drawing/2016/5/13/chartex" xmlns:cx8="http://schemas.microsoft.com/office/drawing/2016/5/14/chartex" xmlns:mc="http://schemas.openxmlformats.org/markup-compatibility/2006" xmlns:aink="http://schemas.microsoft.com/office/drawing/2016/ink" xmlns:am3d="http://schemas.microsoft.com/office/drawing/2017/model3d" xmlns:o="urn:schemas-microsoft-com:office:office" xmlns:r="http://schemas.openxmlformats.org/officeDocument/2006/relationships" xmlns:m="http://schemas.openxmlformats.org/officeDocument/2006/math" xmlns:v="urn:schemas-microsoft-com:vml" xmlns:wp14="http://schemas.microsoft.com/office/word/2010/wordprocessingDrawing" xmlns:wp="http://schemas.openxmlformats.org/drawingml/2006/wordprocessingDrawing" xmlns:w10="urn:schemas-microsoft-com:office:word" xmlns:w="http://schemas.openxmlformats.org/wordprocessingml/2006/main" xmlns:w14="http://schemas.microsoft.com/office/word/2010/wordml" xmlns:w15="http://schemas.microsoft.com/office/word/2012/wordml" xmlns:w16cex="http://schemas.microsoft.com/office/word/2018/wordml/cex" xmlns:w16cid="http://schemas.microsoft.com/office/word/2016/wordml/cid" xmlns:w16="http://schemas.microsoft.com/office/word/2018/wordml" xmlns:w16se="http://schemas.microsoft.com/office/word/2015/wordml/symex" xmlns:wpg="http://schemas.microsoft.com/office/word/2010/wordprocessingGroup" xmlns:wpi="http://schemas.microsoft.com/office/word/2010/wordprocessingInk" xmlns:wne="http://schemas.microsoft.com/office/word/2006/wordml" xmlns:wps="http://schemas.microsoft.com/office/word/2010/wordprocessingShape" mc:Ignorable="w14 w15 w16se w16cid w16 w16cex wp14">
-  <w:p>
-    <w:pPr>
-      <w:pStyle w:val="Fuzeile"/>
-      <w:jc w:val="right"/>
-      <w:rPr>
-        <w:rFonts w:ascii="Arial" w:hAnsi="Arial" w:cs="Arial"/>
-        <w:sz w:val="22"/>
-        <w:szCs w:val="22"/>
-      </w:rPr>
-    </w:pPr>
-    <w:r>
-      <w:rPr>
-        <w:rFonts w:ascii="Arial" w:hAnsi="Arial" w:cs="Arial"/>
-        <w:sz w:val="22"/>
-        <w:szCs w:val="22"/>
-      </w:rPr>
-      <w:fldChar w:fldCharType="begin"/>
-    </w:r>
-    <w:r>
-      <w:rPr>
-        <w:rFonts w:ascii="Arial" w:hAnsi="Arial" w:cs="Arial"/>
-        <w:sz w:val="22"/>
-        <w:szCs w:val="22"/>
-      </w:rPr>
-      <w:instrText>PAGE   \* MERGEFORMAT</w:instrText>
-    </w:r>
-    <w:r>
-      <w:rPr>
-        <w:rFonts w:ascii="Arial" w:hAnsi="Arial" w:cs="Arial"/>
-        <w:sz w:val="22"/>
-        <w:szCs w:val="22"/>
-      </w:rPr>
-      <w:fldChar w:fldCharType="separate"/>
-    </w:r>
-    <w:r>
-      <w:rPr>
-        <w:rFonts w:ascii="Arial" w:hAnsi="Arial" w:cs="Arial"/>
-        <w:sz w:val="22"/>
-        <w:szCs w:val="22"/>
-      </w:rPr>
-      <w:t>2</w:t>
-    </w:r>
-    <w:r>
-      <w:rPr>
-        <w:rFonts w:ascii="Arial" w:hAnsi="Arial" w:cs="Arial"/>
-        <w:sz w:val="22"/>
-        <w:szCs w:val="22"/>
-      </w:rPr>
-      <w:fldChar w:fldCharType="end"/>
-    </w:r>
-    <w:r>
-      <w:rPr>
-        <w:rFonts w:ascii="Arial" w:hAnsi="Arial" w:cs="Arial"/>
-        <w:sz w:val="22"/>
-        <w:szCs w:val="22"/>
-      </w:rPr>
       <w:t>/</w:t>
     </w:r>
     <w:r>
@@ -2598,36 +2855,6 @@
     </w:p>
   </w:footnote>
 </w:footnotes>
-</file>
-
-<file path=word/header1.xml><?xml version="1.0" encoding="utf-8"?>
-<w:hdr xmlns:wpc="http://schemas.microsoft.com/office/word/2010/wordprocessingCanvas" xmlns:cx="http://schemas.microsoft.com/office/drawing/2014/chartex" xmlns:cx1="http://schemas.microsoft.com/office/drawing/2015/9/8/chartex" xmlns:cx2="http://schemas.microsoft.com/office/drawing/2015/10/21/chartex" xmlns:cx3="http://schemas.microsoft.com/office/drawing/2016/5/9/chartex" xmlns:cx4="http://schemas.microsoft.com/office/drawing/2016/5/10/chartex" xmlns:cx5="http://schemas.microsoft.com/office/drawing/2016/5/11/chartex" xmlns:cx6="http://schemas.microsoft.com/office/drawing/2016/5/12/chartex" xmlns:cx7="http://schemas.microsoft.com/office/drawing/2016/5/13/chartex" xmlns:cx8="http://schemas.microsoft.com/office/drawing/2016/5/14/chartex" xmlns:mc="http://schemas.openxmlformats.org/markup-compatibility/2006" xmlns:aink="http://schemas.microsoft.com/office/drawing/2016/ink" xmlns:am3d="http://schemas.microsoft.com/office/drawing/2017/model3d" xmlns:o="urn:schemas-microsoft-com:office:office" xmlns:r="http://schemas.openxmlformats.org/officeDocument/2006/relationships" xmlns:m="http://schemas.openxmlformats.org/officeDocument/2006/math" xmlns:v="urn:schemas-microsoft-com:vml" xmlns:wp14="http://schemas.microsoft.com/office/word/2010/wordprocessingDrawing" xmlns:wp="http://schemas.openxmlformats.org/drawingml/2006/wordprocessingDrawing" xmlns:w10="urn:schemas-microsoft-com:office:word" xmlns:w="http://schemas.openxmlformats.org/wordprocessingml/2006/main" xmlns:w14="http://schemas.microsoft.com/office/word/2010/wordml" xmlns:w15="http://schemas.microsoft.com/office/word/2012/wordml" xmlns:w16cex="http://schemas.microsoft.com/office/word/2018/wordml/cex" xmlns:w16cid="http://schemas.microsoft.com/office/word/2016/wordml/cid" xmlns:w16="http://schemas.microsoft.com/office/word/2018/wordml" xmlns:w16se="http://schemas.microsoft.com/office/word/2015/wordml/symex" xmlns:wpg="http://schemas.microsoft.com/office/word/2010/wordprocessingGroup" xmlns:wpi="http://schemas.microsoft.com/office/word/2010/wordprocessingInk" xmlns:wne="http://schemas.microsoft.com/office/word/2006/wordml" xmlns:wps="http://schemas.microsoft.com/office/word/2010/wordprocessingShape" mc:Ignorable="w14 w15 w16se w16cid w16 w16cex wp14">
-  <w:p>
-    <w:pPr>
-      <w:pStyle w:val="Kopfzeile"/>
-    </w:pPr>
-  </w:p>
-</w:hdr>
-</file>
-
-<file path=word/header2.xml><?xml version="1.0" encoding="utf-8"?>
-<w:hdr xmlns:wpc="http://schemas.microsoft.com/office/word/2010/wordprocessingCanvas" xmlns:cx="http://schemas.microsoft.com/office/drawing/2014/chartex" xmlns:cx1="http://schemas.microsoft.com/office/drawing/2015/9/8/chartex" xmlns:cx2="http://schemas.microsoft.com/office/drawing/2015/10/21/chartex" xmlns:cx3="http://schemas.microsoft.com/office/drawing/2016/5/9/chartex" xmlns:cx4="http://schemas.microsoft.com/office/drawing/2016/5/10/chartex" xmlns:cx5="http://schemas.microsoft.com/office/drawing/2016/5/11/chartex" xmlns:cx6="http://schemas.microsoft.com/office/drawing/2016/5/12/chartex" xmlns:cx7="http://schemas.microsoft.com/office/drawing/2016/5/13/chartex" xmlns:cx8="http://schemas.microsoft.com/office/drawing/2016/5/14/chartex" xmlns:mc="http://schemas.openxmlformats.org/markup-compatibility/2006" xmlns:aink="http://schemas.microsoft.com/office/drawing/2016/ink" xmlns:am3d="http://schemas.microsoft.com/office/drawing/2017/model3d" xmlns:o="urn:schemas-microsoft-com:office:office" xmlns:r="http://schemas.openxmlformats.org/officeDocument/2006/relationships" xmlns:m="http://schemas.openxmlformats.org/officeDocument/2006/math" xmlns:v="urn:schemas-microsoft-com:vml" xmlns:wp14="http://schemas.microsoft.com/office/word/2010/wordprocessingDrawing" xmlns:wp="http://schemas.openxmlformats.org/drawingml/2006/wordprocessingDrawing" xmlns:w10="urn:schemas-microsoft-com:office:word" xmlns:w="http://schemas.openxmlformats.org/wordprocessingml/2006/main" xmlns:w14="http://schemas.microsoft.com/office/word/2010/wordml" xmlns:w15="http://schemas.microsoft.com/office/word/2012/wordml" xmlns:w16cex="http://schemas.microsoft.com/office/word/2018/wordml/cex" xmlns:w16cid="http://schemas.microsoft.com/office/word/2016/wordml/cid" xmlns:w16="http://schemas.microsoft.com/office/word/2018/wordml" xmlns:w16se="http://schemas.microsoft.com/office/word/2015/wordml/symex" xmlns:wpg="http://schemas.microsoft.com/office/word/2010/wordprocessingGroup" xmlns:wpi="http://schemas.microsoft.com/office/word/2010/wordprocessingInk" xmlns:wne="http://schemas.microsoft.com/office/word/2006/wordml" xmlns:wps="http://schemas.microsoft.com/office/word/2010/wordprocessingShape" mc:Ignorable="w14 w15 w16se w16cid w16 w16cex wp14">
-  <w:p>
-    <w:pPr>
-      <w:pStyle w:val="Kopfzeile"/>
-    </w:pPr>
-  </w:p>
-</w:hdr>
-</file>
-
-<file path=word/header3.xml><?xml version="1.0" encoding="utf-8"?>
-<w:hdr xmlns:wpc="http://schemas.microsoft.com/office/word/2010/wordprocessingCanvas" xmlns:cx="http://schemas.microsoft.com/office/drawing/2014/chartex" xmlns:cx1="http://schemas.microsoft.com/office/drawing/2015/9/8/chartex" xmlns:cx2="http://schemas.microsoft.com/office/drawing/2015/10/21/chartex" xmlns:cx3="http://schemas.microsoft.com/office/drawing/2016/5/9/chartex" xmlns:cx4="http://schemas.microsoft.com/office/drawing/2016/5/10/chartex" xmlns:cx5="http://schemas.microsoft.com/office/drawing/2016/5/11/chartex" xmlns:cx6="http://schemas.microsoft.com/office/drawing/2016/5/12/chartex" xmlns:cx7="http://schemas.microsoft.com/office/drawing/2016/5/13/chartex" xmlns:cx8="http://schemas.microsoft.com/office/drawing/2016/5/14/chartex" xmlns:mc="http://schemas.openxmlformats.org/markup-compatibility/2006" xmlns:aink="http://schemas.microsoft.com/office/drawing/2016/ink" xmlns:am3d="http://schemas.microsoft.com/office/drawing/2017/model3d" xmlns:o="urn:schemas-microsoft-com:office:office" xmlns:r="http://schemas.openxmlformats.org/officeDocument/2006/relationships" xmlns:m="http://schemas.openxmlformats.org/officeDocument/2006/math" xmlns:v="urn:schemas-microsoft-com:vml" xmlns:wp14="http://schemas.microsoft.com/office/word/2010/wordprocessingDrawing" xmlns:wp="http://schemas.openxmlformats.org/drawingml/2006/wordprocessingDrawing" xmlns:w10="urn:schemas-microsoft-com:office:word" xmlns:w="http://schemas.openxmlformats.org/wordprocessingml/2006/main" xmlns:w14="http://schemas.microsoft.com/office/word/2010/wordml" xmlns:w15="http://schemas.microsoft.com/office/word/2012/wordml" xmlns:w16cex="http://schemas.microsoft.com/office/word/2018/wordml/cex" xmlns:w16cid="http://schemas.microsoft.com/office/word/2016/wordml/cid" xmlns:w16="http://schemas.microsoft.com/office/word/2018/wordml" xmlns:w16se="http://schemas.microsoft.com/office/word/2015/wordml/symex" xmlns:wpg="http://schemas.microsoft.com/office/word/2010/wordprocessingGroup" xmlns:wpi="http://schemas.microsoft.com/office/word/2010/wordprocessingInk" xmlns:wne="http://schemas.microsoft.com/office/word/2006/wordml" xmlns:wps="http://schemas.microsoft.com/office/word/2010/wordprocessingShape" mc:Ignorable="w14 w15 w16se w16cid w16 w16cex wp14">
-  <w:p>
-    <w:pPr>
-      <w:pStyle w:val="Kopfzeile"/>
-    </w:pPr>
-  </w:p>
-</w:hdr>
 </file>
 
 <file path=word/numbering.xml><?xml version="1.0" encoding="utf-8"?>
@@ -5658,6 +5885,17 @@
 </w:numbering>
 </file>
 
+<file path=word/people.xml><?xml version="1.0" encoding="utf-8"?>
+<w15:people xmlns:wpc="http://schemas.microsoft.com/office/word/2010/wordprocessingCanvas" xmlns:cx="http://schemas.microsoft.com/office/drawing/2014/chartex" xmlns:cx1="http://schemas.microsoft.com/office/drawing/2015/9/8/chartex" xmlns:cx2="http://schemas.microsoft.com/office/drawing/2015/10/21/chartex" xmlns:cx3="http://schemas.microsoft.com/office/drawing/2016/5/9/chartex" xmlns:cx4="http://schemas.microsoft.com/office/drawing/2016/5/10/chartex" xmlns:cx5="http://schemas.microsoft.com/office/drawing/2016/5/11/chartex" xmlns:cx6="http://schemas.microsoft.com/office/drawing/2016/5/12/chartex" xmlns:cx7="http://schemas.microsoft.com/office/drawing/2016/5/13/chartex" xmlns:cx8="http://schemas.microsoft.com/office/drawing/2016/5/14/chartex" xmlns:mc="http://schemas.openxmlformats.org/markup-compatibility/2006" xmlns:aink="http://schemas.microsoft.com/office/drawing/2016/ink" xmlns:am3d="http://schemas.microsoft.com/office/drawing/2017/model3d" xmlns:o="urn:schemas-microsoft-com:office:office" xmlns:r="http://schemas.openxmlformats.org/officeDocument/2006/relationships" xmlns:m="http://schemas.openxmlformats.org/officeDocument/2006/math" xmlns:v="urn:schemas-microsoft-com:vml" xmlns:wp14="http://schemas.microsoft.com/office/word/2010/wordprocessingDrawing" xmlns:wp="http://schemas.openxmlformats.org/drawingml/2006/wordprocessingDrawing" xmlns:w10="urn:schemas-microsoft-com:office:word" xmlns:w="http://schemas.openxmlformats.org/wordprocessingml/2006/main" xmlns:w14="http://schemas.microsoft.com/office/word/2010/wordml" xmlns:w15="http://schemas.microsoft.com/office/word/2012/wordml" xmlns:w16cex="http://schemas.microsoft.com/office/word/2018/wordml/cex" xmlns:w16cid="http://schemas.microsoft.com/office/word/2016/wordml/cid" xmlns:w16="http://schemas.microsoft.com/office/word/2018/wordml" xmlns:w16se="http://schemas.microsoft.com/office/word/2015/wordml/symex" xmlns:wpg="http://schemas.microsoft.com/office/word/2010/wordprocessingGroup" xmlns:wpi="http://schemas.microsoft.com/office/word/2010/wordprocessingInk" xmlns:wne="http://schemas.microsoft.com/office/word/2006/wordml" xmlns:wps="http://schemas.microsoft.com/office/word/2010/wordprocessingShape" mc:Ignorable="w14 w15 w16se w16cid w16 w16cex wp14">
+  <w15:person w15:author="Bruck, Dr. Julia">
+    <w15:presenceInfo w15:providerId="None" w15:userId="Bruck, Dr. Julia"/>
+  </w15:person>
+  <w15:person w15:author="Microsoft Office User">
+    <w15:presenceInfo w15:providerId="None" w15:userId="Microsoft Office User"/>
+  </w15:person>
+</w15:people>
+</file>
+
 <file path=word/styles.xml><?xml version="1.0" encoding="utf-8"?>
 <w:styles xmlns:mc="http://schemas.openxmlformats.org/markup-compatibility/2006" xmlns:r="http://schemas.openxmlformats.org/officeDocument/2006/relationships" xmlns:w="http://schemas.openxmlformats.org/wordprocessingml/2006/main" xmlns:w14="http://schemas.microsoft.com/office/word/2010/wordml" xmlns:w15="http://schemas.microsoft.com/office/word/2012/wordml" xmlns:w16cex="http://schemas.microsoft.com/office/word/2018/wordml/cex" xmlns:w16cid="http://schemas.microsoft.com/office/word/2016/wordml/cid" xmlns:w16="http://schemas.microsoft.com/office/word/2018/wordml" xmlns:w16se="http://schemas.microsoft.com/office/word/2015/wordml/symex" mc:Ignorable="w14 w15 w16se w16cid w16 w16cex">
   <w:docDefaults>
@@ -5687,7 +5925,51 @@
     <w:lsdException w:name="Subtitle" w:qFormat="1"/>
     <w:lsdException w:name="Strong" w:qFormat="1"/>
     <w:lsdException w:name="Emphasis" w:qFormat="1"/>
+    <w:lsdException w:name="Normal Table" w:semiHidden="1" w:unhideWhenUsed="1"/>
+    <w:lsdException w:name="Table Simple 1" w:semiHidden="1" w:unhideWhenUsed="1"/>
+    <w:lsdException w:name="Table Simple 2" w:semiHidden="1" w:unhideWhenUsed="1"/>
+    <w:lsdException w:name="Table Simple 3" w:semiHidden="1" w:unhideWhenUsed="1"/>
+    <w:lsdException w:name="Table Classic 1" w:semiHidden="1" w:unhideWhenUsed="1"/>
+    <w:lsdException w:name="Table Classic 2" w:semiHidden="1" w:unhideWhenUsed="1"/>
+    <w:lsdException w:name="Table Classic 3" w:semiHidden="1" w:unhideWhenUsed="1"/>
+    <w:lsdException w:name="Table Classic 4" w:semiHidden="1" w:unhideWhenUsed="1"/>
+    <w:lsdException w:name="Table Colorful 1" w:semiHidden="1" w:unhideWhenUsed="1"/>
+    <w:lsdException w:name="Table Colorful 2" w:semiHidden="1" w:unhideWhenUsed="1"/>
+    <w:lsdException w:name="Table Colorful 3" w:semiHidden="1" w:unhideWhenUsed="1"/>
+    <w:lsdException w:name="Table Columns 1" w:semiHidden="1" w:unhideWhenUsed="1"/>
+    <w:lsdException w:name="Table Columns 2" w:semiHidden="1" w:unhideWhenUsed="1"/>
+    <w:lsdException w:name="Table Columns 3" w:semiHidden="1" w:unhideWhenUsed="1"/>
+    <w:lsdException w:name="Table Columns 4" w:semiHidden="1" w:unhideWhenUsed="1"/>
+    <w:lsdException w:name="Table Columns 5" w:semiHidden="1" w:unhideWhenUsed="1"/>
+    <w:lsdException w:name="Table Grid 1" w:semiHidden="1" w:unhideWhenUsed="1"/>
+    <w:lsdException w:name="Table Grid 2" w:semiHidden="1" w:unhideWhenUsed="1"/>
+    <w:lsdException w:name="Table Grid 3" w:semiHidden="1" w:unhideWhenUsed="1"/>
+    <w:lsdException w:name="Table Grid 4" w:semiHidden="1" w:unhideWhenUsed="1"/>
+    <w:lsdException w:name="Table Grid 5" w:semiHidden="1" w:unhideWhenUsed="1"/>
+    <w:lsdException w:name="Table Grid 6" w:semiHidden="1" w:unhideWhenUsed="1"/>
+    <w:lsdException w:name="Table Grid 7" w:semiHidden="1" w:unhideWhenUsed="1"/>
+    <w:lsdException w:name="Table Grid 8" w:semiHidden="1" w:unhideWhenUsed="1"/>
+    <w:lsdException w:name="Table List 1" w:semiHidden="1" w:unhideWhenUsed="1"/>
+    <w:lsdException w:name="Table List 2" w:semiHidden="1" w:unhideWhenUsed="1"/>
+    <w:lsdException w:name="Table List 3" w:semiHidden="1" w:unhideWhenUsed="1"/>
+    <w:lsdException w:name="Table List 4" w:semiHidden="1" w:unhideWhenUsed="1"/>
+    <w:lsdException w:name="Table List 5" w:semiHidden="1" w:unhideWhenUsed="1"/>
+    <w:lsdException w:name="Table List 6" w:semiHidden="1" w:unhideWhenUsed="1"/>
+    <w:lsdException w:name="Table List 7" w:semiHidden="1" w:unhideWhenUsed="1"/>
+    <w:lsdException w:name="Table List 8" w:semiHidden="1" w:unhideWhenUsed="1"/>
+    <w:lsdException w:name="Table 3D effects 1" w:semiHidden="1" w:unhideWhenUsed="1"/>
+    <w:lsdException w:name="Table 3D effects 2" w:semiHidden="1" w:unhideWhenUsed="1"/>
+    <w:lsdException w:name="Table 3D effects 3" w:semiHidden="1" w:unhideWhenUsed="1"/>
+    <w:lsdException w:name="Table Contemporary" w:semiHidden="1" w:unhideWhenUsed="1"/>
+    <w:lsdException w:name="Table Elegant" w:semiHidden="1" w:unhideWhenUsed="1"/>
+    <w:lsdException w:name="Table Professional" w:semiHidden="1" w:unhideWhenUsed="1"/>
+    <w:lsdException w:name="Table Subtle 1" w:semiHidden="1" w:unhideWhenUsed="1"/>
+    <w:lsdException w:name="Table Subtle 2" w:semiHidden="1" w:unhideWhenUsed="1"/>
+    <w:lsdException w:name="Table Web 1" w:semiHidden="1" w:unhideWhenUsed="1"/>
+    <w:lsdException w:name="Table Web 2" w:semiHidden="1" w:unhideWhenUsed="1"/>
+    <w:lsdException w:name="Table Web 3" w:semiHidden="1" w:unhideWhenUsed="1"/>
     <w:lsdException w:name="Table Grid" w:uiPriority="39"/>
+    <w:lsdException w:name="Table Theme" w:semiHidden="1" w:unhideWhenUsed="1"/>
     <w:lsdException w:name="Placeholder Text" w:semiHidden="1" w:uiPriority="99"/>
     <w:lsdException w:name="No Spacing" w:uiPriority="1" w:qFormat="1"/>
     <w:lsdException w:name="Light Shading" w:uiPriority="60"/>
@@ -5920,11 +6202,15 @@
   </w:style>
   <w:style w:type="character" w:default="1" w:styleId="Absatz-Standardschriftart">
     <w:name w:val="Default Paragraph Font"/>
+    <w:uiPriority w:val="1"/>
     <w:semiHidden/>
+    <w:unhideWhenUsed/>
   </w:style>
   <w:style w:type="table" w:default="1" w:styleId="NormaleTabelle">
     <w:name w:val="Normal Table"/>
+    <w:uiPriority w:val="99"/>
     <w:semiHidden/>
+    <w:unhideWhenUsed/>
     <w:tblPr>
       <w:tblInd w:w="0" w:type="dxa"/>
       <w:tblCellMar>
@@ -5937,7 +6223,9 @@
   </w:style>
   <w:style w:type="numbering" w:default="1" w:styleId="KeineListe">
     <w:name w:val="No List"/>
+    <w:uiPriority w:val="99"/>
     <w:semiHidden/>
+    <w:unhideWhenUsed/>
   </w:style>
   <w:style w:type="paragraph" w:styleId="Titel">
     <w:name w:val="Title"/>

</xml_diff>

<commit_message>
feature-420: Change process texts and remove sarah s from team (#425)
</commit_message>
<xml_diff>
--- a/frontend/static/downloads/JOWOMO_Befristeter_Arbeitsvertrag.docx
+++ b/frontend/static/downloads/JOWOMO_Befristeter_Arbeitsvertrag.docx
@@ -20,6 +20,7 @@
         <w:pStyle w:val="Kopfzeile"/>
         <w:jc w:val="right"/>
         <w:rPr>
+          <w:ins w:id="0" w:author="Bruck, Dr. Julia" w:date="2021-01-21T18:36:00Z"/>
           <w:rFonts w:ascii="Arial" w:hAnsi="Arial" w:cs="Arial"/>
           <w:b/>
           <w:sz w:val="28"/>
@@ -35,20 +36,8 @@
           <w:szCs w:val="28"/>
           <w:highlight w:val="yellow"/>
         </w:rPr>
-        <w:t>Entwurf vom 25.09.2020</w:t>
-      </w:r>
-    </w:p>
-    <w:p>
-      <w:pPr>
-        <w:pStyle w:val="Kopfzeile"/>
-        <w:jc w:val="center"/>
-        <w:rPr>
-          <w:rFonts w:ascii="Arial" w:hAnsi="Arial" w:cs="Arial"/>
-          <w:b/>
-          <w:sz w:val="28"/>
-          <w:szCs w:val="28"/>
-        </w:rPr>
-      </w:pPr>
+        <w:t xml:space="preserve">Entwurf vom </w:t>
+      </w:r>
       <w:r>
         <w:rPr>
           <w:rFonts w:ascii="Arial" w:hAnsi="Arial" w:cs="Arial"/>
@@ -57,6 +46,41 @@
           <w:szCs w:val="28"/>
           <w:highlight w:val="yellow"/>
         </w:rPr>
+        <w:t>22.01.2021</w:t>
+      </w:r>
+    </w:p>
+    <w:p>
+      <w:pPr>
+        <w:pStyle w:val="Kopfzeile"/>
+        <w:jc w:val="right"/>
+        <w:rPr>
+          <w:rFonts w:ascii="Arial" w:hAnsi="Arial" w:cs="Arial"/>
+          <w:b/>
+          <w:sz w:val="28"/>
+          <w:szCs w:val="28"/>
+          <w:highlight w:val="yellow"/>
+        </w:rPr>
+      </w:pPr>
+    </w:p>
+    <w:p>
+      <w:pPr>
+        <w:pStyle w:val="Kopfzeile"/>
+        <w:jc w:val="center"/>
+        <w:rPr>
+          <w:rFonts w:ascii="Arial" w:hAnsi="Arial" w:cs="Arial"/>
+          <w:b/>
+          <w:sz w:val="28"/>
+          <w:szCs w:val="28"/>
+        </w:rPr>
+      </w:pPr>
+      <w:r>
+        <w:rPr>
+          <w:rFonts w:ascii="Arial" w:hAnsi="Arial" w:cs="Arial"/>
+          <w:b/>
+          <w:sz w:val="28"/>
+          <w:szCs w:val="28"/>
+          <w:highlight w:val="yellow"/>
+        </w:rPr>
         <w:t>Muster</w:t>
       </w:r>
     </w:p>
@@ -84,6 +108,7 @@
           <w:lang w:val="it-IT"/>
         </w:rPr>
       </w:pPr>
+      <w:proofErr w:type="spellStart"/>
       <w:r>
         <w:rPr>
           <w:rFonts w:ascii="Arial" w:hAnsi="Arial" w:cs="Arial"/>
@@ -93,8 +118,33 @@
           <w:u w:val="single"/>
           <w:lang w:val="it-IT"/>
         </w:rPr>
-        <w:t>Befristeter Arbeitsvertrag</w:t>
-      </w:r>
+        <w:t>Befristeter</w:t>
+      </w:r>
+      <w:proofErr w:type="spellEnd"/>
+      <w:r>
+        <w:rPr>
+          <w:rFonts w:ascii="Arial" w:hAnsi="Arial" w:cs="Arial"/>
+          <w:b/>
+          <w:sz w:val="22"/>
+          <w:szCs w:val="22"/>
+          <w:u w:val="single"/>
+          <w:lang w:val="it-IT"/>
+        </w:rPr>
+        <w:t xml:space="preserve"> </w:t>
+      </w:r>
+      <w:proofErr w:type="spellStart"/>
+      <w:r>
+        <w:rPr>
+          <w:rFonts w:ascii="Arial" w:hAnsi="Arial" w:cs="Arial"/>
+          <w:b/>
+          <w:sz w:val="22"/>
+          <w:szCs w:val="22"/>
+          <w:u w:val="single"/>
+          <w:lang w:val="it-IT"/>
+        </w:rPr>
+        <w:t>Arbeitsvertrag</w:t>
+      </w:r>
+      <w:proofErr w:type="spellEnd"/>
     </w:p>
     <w:p>
       <w:pPr>
@@ -107,7 +157,7 @@
     </w:p>
     <w:p>
       <w:pPr>
-        <w:spacing w:line="360" w:lineRule="auto"/>
+        <w:spacing w:after="240" w:line="360" w:lineRule="auto"/>
         <w:jc w:val="both"/>
         <w:rPr>
           <w:rFonts w:ascii="Arial" w:hAnsi="Arial" w:cs="Arial"/>
@@ -128,7 +178,7 @@
     </w:p>
     <w:p>
       <w:pPr>
-        <w:spacing w:line="360" w:lineRule="auto"/>
+        <w:spacing w:after="240" w:line="360" w:lineRule="auto"/>
         <w:jc w:val="both"/>
         <w:rPr>
           <w:rFonts w:ascii="Arial" w:hAnsi="Arial" w:cs="Arial"/>
@@ -228,7 +278,7 @@
     <w:p>
       <w:pPr>
         <w:spacing w:after="240" w:line="360" w:lineRule="auto"/>
-        <w:jc w:val="both"/>
+        <w:jc w:val="right"/>
         <w:rPr>
           <w:rFonts w:ascii="Arial" w:hAnsi="Arial" w:cs="Arial"/>
           <w:sz w:val="22"/>
@@ -291,7 +341,7 @@
     </w:p>
     <w:p>
       <w:pPr>
-        <w:spacing w:line="360" w:lineRule="auto"/>
+        <w:spacing w:after="240" w:line="360" w:lineRule="auto"/>
         <w:jc w:val="both"/>
         <w:rPr>
           <w:rFonts w:ascii="Arial" w:hAnsi="Arial" w:cs="Arial"/>
@@ -359,12 +409,7 @@
     <w:p>
       <w:pPr>
         <w:spacing w:after="240" w:line="360" w:lineRule="auto"/>
-        <w:jc w:val="both"/>
-        <w:rPr>
-          <w:rFonts w:ascii="Arial" w:hAnsi="Arial" w:cs="Arial"/>
-          <w:sz w:val="22"/>
-          <w:szCs w:val="22"/>
-        </w:rPr>
+        <w:jc w:val="right"/>
       </w:pPr>
       <w:r>
         <w:rPr>
@@ -394,19 +439,8 @@
     </w:p>
     <w:p>
       <w:pPr>
-        <w:spacing w:line="360" w:lineRule="auto"/>
-        <w:jc w:val="both"/>
-      </w:pPr>
-    </w:p>
-    <w:p>
-      <w:pPr>
-        <w:spacing w:line="360" w:lineRule="auto"/>
-        <w:jc w:val="both"/>
-        <w:rPr>
-          <w:rFonts w:ascii="Arial" w:hAnsi="Arial" w:cs="Arial"/>
-          <w:sz w:val="22"/>
-          <w:szCs w:val="22"/>
-        </w:rPr>
+        <w:spacing w:after="240" w:line="360" w:lineRule="auto"/>
+        <w:jc w:val="both"/>
       </w:pPr>
       <w:r>
         <w:rPr>
@@ -416,12 +450,6 @@
         </w:rPr>
         <w:t>wird folgendes vereinbart:</w:t>
       </w:r>
-    </w:p>
-    <w:p>
-      <w:pPr>
-        <w:spacing w:line="360" w:lineRule="exact"/>
-        <w:jc w:val="both"/>
-      </w:pPr>
     </w:p>
     <w:p>
       <w:pPr>
@@ -510,19 +538,88 @@
       <w:r>
         <w:rPr>
           <w:rFonts w:ascii="Arial" w:hAnsi="Arial" w:cs="Arial"/>
+          <w:color w:val="000000"/>
           <w:sz w:val="22"/>
           <w:szCs w:val="22"/>
           <w:highlight w:val="yellow"/>
-        </w:rPr>
-        <w:t>XX.XX.XXXX</w:t>
-      </w:r>
-      <w:r>
-        <w:rPr>
-          <w:rFonts w:ascii="Arial" w:hAnsi="Arial" w:cs="Arial"/>
-          <w:sz w:val="22"/>
-          <w:szCs w:val="22"/>
-        </w:rPr>
-        <w:t xml:space="preserve"> als </w:t>
+          <w:u w:color="000000"/>
+          <w:bdr w:val="nil"/>
+        </w:rPr>
+        <w:t>[●]</w:t>
+      </w:r>
+      <w:r>
+        <w:rPr>
+          <w:rFonts w:ascii="Arial" w:hAnsi="Arial" w:cs="Arial"/>
+          <w:color w:val="000000"/>
+          <w:sz w:val="22"/>
+          <w:szCs w:val="22"/>
+          <w:u w:color="000000"/>
+          <w:bdr w:val="nil"/>
+        </w:rPr>
+        <w:t xml:space="preserve"> </w:t>
+      </w:r>
+      <w:r>
+        <w:rPr>
+          <w:rFonts w:ascii="Arial" w:hAnsi="Arial" w:cs="Arial"/>
+          <w:i/>
+          <w:iCs/>
+          <w:color w:val="000000"/>
+          <w:sz w:val="22"/>
+          <w:szCs w:val="22"/>
+          <w:highlight w:val="yellow"/>
+          <w:u w:color="000000"/>
+          <w:bdr w:val="nil"/>
+        </w:rPr>
+        <w:t>(</w:t>
+      </w:r>
+      <w:r>
+        <w:rPr>
+          <w:rFonts w:ascii="Arial" w:hAnsi="Arial" w:cs="Arial"/>
+          <w:i/>
+          <w:iCs/>
+          <w:color w:val="000000"/>
+          <w:sz w:val="22"/>
+          <w:szCs w:val="22"/>
+          <w:highlight w:val="yellow"/>
+          <w:u w:color="000000"/>
+          <w:bdr w:val="nil"/>
+        </w:rPr>
+        <w:t>Datum</w:t>
+      </w:r>
+      <w:r>
+        <w:rPr>
+          <w:rFonts w:ascii="Arial" w:hAnsi="Arial" w:cs="Arial"/>
+          <w:i/>
+          <w:iCs/>
+          <w:color w:val="000000"/>
+          <w:sz w:val="22"/>
+          <w:szCs w:val="22"/>
+          <w:highlight w:val="yellow"/>
+          <w:u w:color="000000"/>
+          <w:bdr w:val="nil"/>
+        </w:rPr>
+        <w:t>)</w:t>
+      </w:r>
+      <w:r>
+        <w:rPr>
+          <w:rFonts w:ascii="Arial" w:hAnsi="Arial" w:cs="Arial"/>
+          <w:i/>
+          <w:iCs/>
+          <w:color w:val="000000"/>
+          <w:sz w:val="22"/>
+          <w:szCs w:val="22"/>
+          <w:u w:color="000000"/>
+          <w:bdr w:val="nil"/>
+        </w:rPr>
+        <w:t xml:space="preserve"> </w:t>
+      </w:r>
+      <w:r>
+        <w:rPr>
+          <w:rFonts w:ascii="Arial" w:hAnsi="Arial" w:cs="Arial"/>
+          <w:sz w:val="22"/>
+          <w:szCs w:val="22"/>
+        </w:rPr>
+        <w:t xml:space="preserve">als </w:t>
       </w:r>
       <w:r>
         <w:rPr>
@@ -927,6 +1024,7 @@
           <w:sz w:val="22"/>
           <w:szCs w:val="22"/>
         </w:rPr>
+        <w:lastRenderedPageBreak/>
         <w:t xml:space="preserve">Es wird eine monatliche Bruttovergütung von € </w:t>
       </w:r>
       <w:r>
@@ -1342,71 +1440,7 @@
           <w:sz w:val="22"/>
           <w:szCs w:val="22"/>
         </w:rPr>
-        <w:t>Der Arbeitnehmer wird jede Dienstverhinderung und ihre voraussichtliche Dauer unve</w:t>
-      </w:r>
-      <w:r>
-        <w:rPr>
-          <w:rFonts w:ascii="Arial" w:hAnsi="Arial" w:cs="Arial"/>
-          <w:sz w:val="22"/>
-          <w:szCs w:val="22"/>
-        </w:rPr>
-        <w:t>r</w:t>
-      </w:r>
-      <w:r>
-        <w:rPr>
-          <w:rFonts w:ascii="Arial" w:hAnsi="Arial" w:cs="Arial"/>
-          <w:sz w:val="22"/>
-          <w:szCs w:val="22"/>
-        </w:rPr>
-        <w:t>züglich und auf dem schnellsten Weg (Telefon, E-Mail) der Arbeitgeberin a</w:t>
-      </w:r>
-      <w:r>
-        <w:rPr>
-          <w:rFonts w:ascii="Arial" w:hAnsi="Arial" w:cs="Arial"/>
-          <w:sz w:val="22"/>
-          <w:szCs w:val="22"/>
-        </w:rPr>
-        <w:t>n</w:t>
-      </w:r>
-      <w:r>
-        <w:rPr>
-          <w:rFonts w:ascii="Arial" w:hAnsi="Arial" w:cs="Arial"/>
-          <w:sz w:val="22"/>
-          <w:szCs w:val="22"/>
-        </w:rPr>
-        <w:t>zeigen. Auf Verlangen der Arbeitgeberin wird der Arbeitnehmer die Gründe der Diens</w:t>
-      </w:r>
-      <w:r>
-        <w:rPr>
-          <w:rFonts w:ascii="Arial" w:hAnsi="Arial" w:cs="Arial"/>
-          <w:sz w:val="22"/>
-          <w:szCs w:val="22"/>
-        </w:rPr>
-        <w:t>t</w:t>
-      </w:r>
-      <w:r>
-        <w:rPr>
-          <w:rFonts w:ascii="Arial" w:hAnsi="Arial" w:cs="Arial"/>
-          <w:sz w:val="22"/>
-          <w:szCs w:val="22"/>
-        </w:rPr>
-        <w:t>verhinderung mi</w:t>
-      </w:r>
-      <w:r>
-        <w:rPr>
-          <w:rFonts w:ascii="Arial" w:hAnsi="Arial" w:cs="Arial"/>
-          <w:sz w:val="22"/>
-          <w:szCs w:val="22"/>
-        </w:rPr>
-        <w:t>t</w:t>
-      </w:r>
-      <w:r>
-        <w:rPr>
-          <w:rFonts w:ascii="Arial" w:hAnsi="Arial" w:cs="Arial"/>
-          <w:sz w:val="22"/>
-          <w:szCs w:val="22"/>
-        </w:rPr>
-        <w:t>teilen. Bei anstehenden Terminsachen oder kurzfristig zu erledigenden Tätigkeiten wird der Arbeitnehmer darauf – g</w:t>
+        <w:t>Der Arbeitnehmer wird jede Dienstverhinderung und ihre voraussichtliche Dauer unverzüglich und auf dem schnellsten Weg (Telefon, E-Mail) der Arbeitgeberin anzeigen. Auf Verlangen der Arbeitgeberin wird der Arbeitnehmer die Gründe der Dienstverhinderung mitteilen. Bei anstehenden Terminsachen oder kurzfristig zu erledigenden Tätigkeiten wird der Arbeitnehmer darauf – g</w:t>
       </w:r>
       <w:r>
         <w:rPr>
@@ -1472,23 +1506,16 @@
           <w:sz w:val="22"/>
           <w:szCs w:val="22"/>
         </w:rPr>
-        <w:t>Die Parteien sind sich darüber einig, dass ein Anspruch auf bezahlte Freistellung von der Arbeitsleistung bei vorübergehender Dienstverhinderung nicht besteht. Ansprüche des Arbeitnehmers aus § 616 BGB werden ausdrüc</w:t>
-      </w:r>
-      <w:r>
-        <w:rPr>
-          <w:rFonts w:ascii="Arial" w:hAnsi="Arial" w:cs="Arial"/>
-          <w:sz w:val="22"/>
-          <w:szCs w:val="22"/>
-        </w:rPr>
-        <w:t>k</w:t>
-      </w:r>
-      <w:r>
-        <w:rPr>
-          <w:rFonts w:ascii="Arial" w:hAnsi="Arial" w:cs="Arial"/>
-          <w:sz w:val="22"/>
-          <w:szCs w:val="22"/>
-        </w:rPr>
-        <w:t xml:space="preserve">lich ausgeschlossen. </w:t>
+        <w:t xml:space="preserve">Die Parteien sind sich darüber einig, dass ein Anspruch auf bezahlte Freistellung von der Arbeitsleistung bei vorübergehender Dienstverhinderung nicht besteht. </w:t>
+      </w:r>
+      <w:r>
+        <w:rPr>
+          <w:rFonts w:ascii="Arial" w:hAnsi="Arial" w:cs="Arial"/>
+          <w:sz w:val="22"/>
+          <w:szCs w:val="22"/>
+        </w:rPr>
+        <w:lastRenderedPageBreak/>
+        <w:t xml:space="preserve">Ansprüche des Arbeitnehmers aus § 616 BGB werden ausdrücklich ausgeschlossen. </w:t>
       </w:r>
     </w:p>
     <w:p>
@@ -1564,6 +1591,7 @@
           <w:b/>
           <w:sz w:val="22"/>
           <w:szCs w:val="22"/>
+          <w:u w:val="single"/>
         </w:rPr>
       </w:pPr>
       <w:r>
@@ -1574,6 +1602,24 @@
           <w:szCs w:val="22"/>
         </w:rPr>
         <w:t>Verschwiegenheitspflicht</w:t>
+      </w:r>
+      <w:r>
+        <w:rPr>
+          <w:rFonts w:ascii="Arial" w:hAnsi="Arial" w:cs="Arial"/>
+          <w:b/>
+          <w:sz w:val="22"/>
+          <w:szCs w:val="22"/>
+        </w:rPr>
+        <w:t xml:space="preserve"> </w:t>
+      </w:r>
+      <w:r>
+        <w:rPr>
+          <w:rFonts w:ascii="Arial" w:hAnsi="Arial" w:cs="Arial"/>
+          <w:b/>
+          <w:sz w:val="22"/>
+          <w:szCs w:val="22"/>
+        </w:rPr>
+        <w:t>und Rückgabe</w:t>
       </w:r>
     </w:p>
     <w:p>
@@ -1783,39 +1829,7 @@
           <w:sz w:val="22"/>
           <w:szCs w:val="22"/>
         </w:rPr>
-        <w:t>Alle Ansprüche aus dem Arbeitsverhältnis und solche, die mit dem Arbeitsverhältnis in Ve</w:t>
-      </w:r>
-      <w:r>
-        <w:rPr>
-          <w:rFonts w:ascii="Arial" w:hAnsi="Arial" w:cs="Arial"/>
-          <w:sz w:val="22"/>
-          <w:szCs w:val="22"/>
-        </w:rPr>
-        <w:t>r</w:t>
-      </w:r>
-      <w:r>
-        <w:rPr>
-          <w:rFonts w:ascii="Arial" w:hAnsi="Arial" w:cs="Arial"/>
-          <w:sz w:val="22"/>
-          <w:szCs w:val="22"/>
-        </w:rPr>
-        <w:t>bindung stehen, sind innerhalb von 6 Monaten nach Fälligkeit gegenüber der anderen Partei schrif</w:t>
-      </w:r>
-      <w:r>
-        <w:rPr>
-          <w:rFonts w:ascii="Arial" w:hAnsi="Arial" w:cs="Arial"/>
-          <w:sz w:val="22"/>
-          <w:szCs w:val="22"/>
-        </w:rPr>
-        <w:t>t</w:t>
-      </w:r>
-      <w:r>
-        <w:rPr>
-          <w:rFonts w:ascii="Arial" w:hAnsi="Arial" w:cs="Arial"/>
-          <w:sz w:val="22"/>
-          <w:szCs w:val="22"/>
-        </w:rPr>
-        <w:t>lich geltend zu machen, andernfalls sind die Ansprüche verfallen.</w:t>
+        <w:t>Alle Ansprüche aus dem Arbeitsverhältnis und solche, die mit dem Arbeitsverhältnis in Verbindung stehen, sind innerhalb von 6 Monaten nach Fälligkeit gegenüber der anderen Partei schriftlich geltend zu machen, andernfalls sind die Ansprüche verfallen.</w:t>
       </w:r>
     </w:p>
     <w:p>
@@ -1891,6 +1905,32 @@
         </w:rPr>
         <w:t xml:space="preserve">Diese Ausschlussklausel gilt nicht bei Haftung für schuldhaft herbeigeführte Schäden aus der Verletzung des Lebens, des Körpers oder der Gesundheit und bei Haftung wegen Vorsatz oder grober Fahrlässigkeit der Arbeitgeberin, ihrer gesetzlichen Vertreter oder Erfüllungsgehilfen. </w:t>
       </w:r>
+      <w:r>
+        <w:rPr>
+          <w:rFonts w:ascii="Arial" w:hAnsi="Arial" w:cs="Arial"/>
+          <w:sz w:val="22"/>
+          <w:szCs w:val="22"/>
+        </w:rPr>
+        <w:t xml:space="preserve">Diese Ausschlussklausel gilt ferner nicht für Ansprüche, für die durch zwingende gesetzliche oder tarifliche Regelung (z.B. </w:t>
+      </w:r>
+      <w:proofErr w:type="spellStart"/>
+      <w:r>
+        <w:rPr>
+          <w:rFonts w:ascii="Arial" w:hAnsi="Arial" w:cs="Arial"/>
+          <w:sz w:val="22"/>
+          <w:szCs w:val="22"/>
+        </w:rPr>
+        <w:t>MiLoG</w:t>
+      </w:r>
+      <w:proofErr w:type="spellEnd"/>
+      <w:r>
+        <w:rPr>
+          <w:rFonts w:ascii="Arial" w:hAnsi="Arial" w:cs="Arial"/>
+          <w:sz w:val="22"/>
+          <w:szCs w:val="22"/>
+        </w:rPr>
+        <w:t>, BetrVG, TVG) etwas anderes bestimmt ist.</w:t>
+      </w:r>
     </w:p>
     <w:p>
       <w:pPr>
@@ -1971,23 +2011,7 @@
           <w:sz w:val="22"/>
           <w:szCs w:val="22"/>
         </w:rPr>
-        <w:t>Dem Arbeitnehmer ist bekannt, dass Leistungen (Geld- oder Sachleistungen oder sonstige Vergünstigungen), die von der Arbeitgeberin außerhalb dieses Vertrags gewährt werden, unter einem Freiwilligkeitsvorbehalt stehen. Auch bei mehrmaliger Gewährung soll kein Rechtsanspruch für die Zukunft begründet werden. Ein Rechtsbindungswille der Arbei</w:t>
-      </w:r>
-      <w:r>
-        <w:rPr>
-          <w:rFonts w:ascii="Arial" w:hAnsi="Arial" w:cs="Arial"/>
-          <w:sz w:val="22"/>
-          <w:szCs w:val="22"/>
-        </w:rPr>
-        <w:t>t</w:t>
-      </w:r>
-      <w:r>
-        <w:rPr>
-          <w:rFonts w:ascii="Arial" w:hAnsi="Arial" w:cs="Arial"/>
-          <w:sz w:val="22"/>
-          <w:szCs w:val="22"/>
-        </w:rPr>
-        <w:t>geberin besteht insoweit nicht.</w:t>
+        <w:t>Dem Arbeitnehmer ist bekannt, dass Leistungen (Geld- oder Sachleistungen oder sonstige Vergünstigungen), die von der Arbeitgeberin außerhalb dieses Vertrags gewährt werden, unter einem Freiwilligkeitsvorbehalt stehen. Auch bei mehrmaliger Gewährung soll kein Rechtsanspruch für die Zukunft begründet werden. Ein Rechtsbindungswille der Arbeitgeberin besteht insoweit nicht.</w:t>
       </w:r>
     </w:p>
     <w:p>
@@ -2022,39 +2046,7 @@
           <w:sz w:val="22"/>
           <w:szCs w:val="22"/>
         </w:rPr>
-        <w:t>Der Arbeitnehmer wird Änderungen der persönlichen Angaben (z.B. Heirat, Ehesche</w:t>
-      </w:r>
-      <w:r>
-        <w:rPr>
-          <w:rFonts w:ascii="Arial" w:hAnsi="Arial" w:cs="Arial"/>
-          <w:sz w:val="22"/>
-          <w:szCs w:val="22"/>
-        </w:rPr>
-        <w:t>i</w:t>
-      </w:r>
-      <w:r>
-        <w:rPr>
-          <w:rFonts w:ascii="Arial" w:hAnsi="Arial" w:cs="Arial"/>
-          <w:sz w:val="22"/>
-          <w:szCs w:val="22"/>
-        </w:rPr>
-        <w:t>dung, Geburt eines Kindes, Wohnungswechsel) unverzüglich der Arbeitgeberin mi</w:t>
-      </w:r>
-      <w:r>
-        <w:rPr>
-          <w:rFonts w:ascii="Arial" w:hAnsi="Arial" w:cs="Arial"/>
-          <w:sz w:val="22"/>
-          <w:szCs w:val="22"/>
-        </w:rPr>
-        <w:t>t</w:t>
-      </w:r>
-      <w:r>
-        <w:rPr>
-          <w:rFonts w:ascii="Arial" w:hAnsi="Arial" w:cs="Arial"/>
-          <w:sz w:val="22"/>
-          <w:szCs w:val="22"/>
-        </w:rPr>
-        <w:t xml:space="preserve">teilen. </w:t>
+        <w:t xml:space="preserve">Der Arbeitnehmer wird Änderungen der persönlichen Angaben (z.B. Heirat, Ehescheidung, Geburt eines Kindes, Wohnungswechsel) unverzüglich der Arbeitgeberin mitteilen. </w:t>
       </w:r>
     </w:p>
     <w:p>
@@ -2087,23 +2079,7 @@
           <w:sz w:val="22"/>
           <w:szCs w:val="22"/>
         </w:rPr>
-        <w:t>Änderungen und/oder Ergänzungen dieses Vertrags bedürfen der Schriftform. Der Schriftform bedarf auch jedwede Vereinbarung über die Aufhebung der Schrif</w:t>
-      </w:r>
-      <w:r>
-        <w:rPr>
-          <w:rFonts w:ascii="Arial" w:hAnsi="Arial" w:cs="Arial"/>
-          <w:sz w:val="22"/>
-          <w:szCs w:val="22"/>
-        </w:rPr>
-        <w:t>t</w:t>
-      </w:r>
-      <w:r>
-        <w:rPr>
-          <w:rFonts w:ascii="Arial" w:hAnsi="Arial" w:cs="Arial"/>
-          <w:sz w:val="22"/>
-          <w:szCs w:val="22"/>
-        </w:rPr>
-        <w:t>form.</w:t>
+        <w:t>Änderungen und/oder Ergänzungen dieses Vertrags bedürfen der Schriftform. Der Schriftform bedarf auch jedwede Vereinbarung über die Aufhebung der Schriftform.</w:t>
       </w:r>
     </w:p>
     <w:p>
@@ -2184,6 +2160,14 @@
       <w:r>
         <w:rPr>
           <w:rFonts w:ascii="Arial" w:hAnsi="Arial" w:cs="Arial"/>
+          <w:sz w:val="22"/>
+          <w:szCs w:val="22"/>
+        </w:rPr>
+        <w:t>(</w:t>
+      </w:r>
+      <w:r>
+        <w:rPr>
+          <w:rFonts w:ascii="Arial" w:hAnsi="Arial" w:cs="Arial"/>
           <w:i/>
           <w:iCs/>
           <w:sz w:val="22"/>
@@ -2195,130 +2179,214 @@
       <w:r>
         <w:rPr>
           <w:rFonts w:ascii="Arial" w:hAnsi="Arial" w:cs="Arial"/>
-          <w:sz w:val="22"/>
-          <w:szCs w:val="22"/>
-        </w:rPr>
-        <w:t xml:space="preserve">, den </w:t>
-      </w:r>
-      <w:r>
-        <w:rPr>
-          <w:rFonts w:ascii="Arial" w:hAnsi="Arial" w:cs="Arial"/>
-          <w:sz w:val="22"/>
-          <w:szCs w:val="22"/>
-          <w:highlight w:val="yellow"/>
-        </w:rPr>
-        <w:t>XX.XX.XXXX</w:t>
-      </w:r>
-    </w:p>
-    <w:p>
-      <w:pPr>
-        <w:spacing w:line="360" w:lineRule="auto"/>
-        <w:jc w:val="both"/>
-        <w:rPr>
-          <w:rFonts w:ascii="Arial" w:hAnsi="Arial" w:cs="Arial"/>
-          <w:sz w:val="22"/>
-          <w:szCs w:val="22"/>
-        </w:rPr>
-      </w:pPr>
-      <w:r>
-        <w:rPr>
-          <w:rFonts w:ascii="Arial" w:hAnsi="Arial" w:cs="Arial"/>
-          <w:sz w:val="22"/>
-          <w:szCs w:val="22"/>
-        </w:rPr>
-        <w:tab/>
-      </w:r>
-    </w:p>
-    <w:p>
-      <w:pPr>
-        <w:spacing w:line="360" w:lineRule="auto"/>
-        <w:jc w:val="both"/>
-        <w:rPr>
-          <w:rFonts w:ascii="Arial" w:hAnsi="Arial" w:cs="Arial"/>
-          <w:sz w:val="22"/>
-          <w:szCs w:val="22"/>
-        </w:rPr>
-      </w:pPr>
-      <w:r>
-        <w:rPr>
-          <w:rFonts w:ascii="Arial" w:hAnsi="Arial" w:cs="Arial"/>
-          <w:sz w:val="22"/>
-          <w:szCs w:val="22"/>
-        </w:rPr>
-        <w:t>___________________________</w:t>
-      </w:r>
-    </w:p>
-    <w:p>
-      <w:pPr>
-        <w:spacing w:line="360" w:lineRule="auto"/>
-        <w:jc w:val="both"/>
-        <w:rPr>
-          <w:rFonts w:ascii="Arial" w:hAnsi="Arial" w:cs="Arial"/>
-          <w:sz w:val="22"/>
-          <w:szCs w:val="22"/>
-        </w:rPr>
-      </w:pPr>
-      <w:r>
-        <w:rPr>
-          <w:rFonts w:ascii="Arial" w:hAnsi="Arial" w:cs="Arial"/>
-          <w:sz w:val="22"/>
-          <w:szCs w:val="22"/>
-        </w:rPr>
-        <w:t>(Geschäftsführung)</w:t>
-      </w:r>
-    </w:p>
-    <w:p>
-      <w:pPr>
-        <w:spacing w:line="360" w:lineRule="auto"/>
-        <w:jc w:val="both"/>
-        <w:rPr>
-          <w:rFonts w:ascii="Arial" w:hAnsi="Arial" w:cs="Arial"/>
-          <w:sz w:val="22"/>
-          <w:szCs w:val="22"/>
-        </w:rPr>
-      </w:pPr>
-    </w:p>
-    <w:p>
-      <w:pPr>
-        <w:spacing w:line="360" w:lineRule="auto"/>
-        <w:jc w:val="both"/>
-        <w:rPr>
-          <w:rFonts w:ascii="Arial" w:hAnsi="Arial" w:cs="Arial"/>
-          <w:sz w:val="22"/>
-          <w:szCs w:val="22"/>
-        </w:rPr>
-      </w:pPr>
-      <w:r>
-        <w:rPr>
-          <w:rFonts w:ascii="Arial" w:hAnsi="Arial" w:cs="Arial"/>
-          <w:sz w:val="22"/>
-          <w:szCs w:val="22"/>
-          <w:highlight w:val="yellow"/>
-        </w:rPr>
-        <w:t>[●]</w:t>
-      </w:r>
-      <w:r>
-        <w:rPr>
-          <w:rFonts w:ascii="Arial" w:hAnsi="Arial" w:cs="Arial"/>
-          <w:sz w:val="22"/>
-          <w:szCs w:val="22"/>
-        </w:rPr>
-        <w:t xml:space="preserve"> </w:t>
-      </w:r>
-      <w:r>
-        <w:rPr>
-          <w:rFonts w:ascii="Arial" w:hAnsi="Arial" w:cs="Arial"/>
           <w:i/>
           <w:iCs/>
           <w:sz w:val="22"/>
           <w:szCs w:val="22"/>
+        </w:rPr>
+        <w:t>)</w:t>
+      </w:r>
+      <w:r>
+        <w:rPr>
+          <w:rFonts w:ascii="Arial" w:hAnsi="Arial" w:cs="Arial"/>
+          <w:sz w:val="22"/>
+          <w:szCs w:val="22"/>
+        </w:rPr>
+        <w:t xml:space="preserve">, den </w:t>
+      </w:r>
+      <w:r>
+        <w:rPr>
+          <w:rFonts w:ascii="Arial" w:hAnsi="Arial" w:cs="Arial"/>
+          <w:color w:val="000000"/>
+          <w:sz w:val="22"/>
+          <w:szCs w:val="22"/>
           <w:highlight w:val="yellow"/>
+          <w:u w:color="000000"/>
+          <w:bdr w:val="nil"/>
+        </w:rPr>
+        <w:t>[●]</w:t>
+      </w:r>
+      <w:r>
+        <w:rPr>
+          <w:rFonts w:ascii="Arial" w:hAnsi="Arial" w:cs="Arial"/>
+          <w:color w:val="000000"/>
+          <w:sz w:val="22"/>
+          <w:szCs w:val="22"/>
+          <w:u w:color="000000"/>
+          <w:bdr w:val="nil"/>
+        </w:rPr>
+        <w:t xml:space="preserve"> </w:t>
+      </w:r>
+      <w:r>
+        <w:rPr>
+          <w:rFonts w:ascii="Arial" w:hAnsi="Arial" w:cs="Arial"/>
+          <w:i/>
+          <w:iCs/>
+          <w:color w:val="000000"/>
+          <w:sz w:val="22"/>
+          <w:szCs w:val="22"/>
+          <w:highlight w:val="yellow"/>
+          <w:u w:color="000000"/>
+          <w:bdr w:val="nil"/>
+        </w:rPr>
+        <w:t>(</w:t>
+      </w:r>
+      <w:r>
+        <w:rPr>
+          <w:rFonts w:ascii="Arial" w:hAnsi="Arial" w:cs="Arial"/>
+          <w:i/>
+          <w:iCs/>
+          <w:color w:val="000000"/>
+          <w:sz w:val="22"/>
+          <w:szCs w:val="22"/>
+          <w:highlight w:val="yellow"/>
+          <w:u w:color="000000"/>
+          <w:bdr w:val="nil"/>
+        </w:rPr>
+        <w:t>Datum</w:t>
+      </w:r>
+      <w:r>
+        <w:rPr>
+          <w:rFonts w:ascii="Arial" w:hAnsi="Arial" w:cs="Arial"/>
+          <w:i/>
+          <w:iCs/>
+          <w:color w:val="000000"/>
+          <w:sz w:val="22"/>
+          <w:szCs w:val="22"/>
+          <w:highlight w:val="yellow"/>
+          <w:u w:color="000000"/>
+          <w:bdr w:val="nil"/>
+        </w:rPr>
+        <w:t>)</w:t>
+      </w:r>
+    </w:p>
+    <w:p>
+      <w:pPr>
+        <w:spacing w:line="360" w:lineRule="auto"/>
+        <w:jc w:val="both"/>
+        <w:rPr>
+          <w:rFonts w:ascii="Arial" w:hAnsi="Arial" w:cs="Arial"/>
+          <w:sz w:val="22"/>
+          <w:szCs w:val="22"/>
+        </w:rPr>
+      </w:pPr>
+      <w:r>
+        <w:rPr>
+          <w:rFonts w:ascii="Arial" w:hAnsi="Arial" w:cs="Arial"/>
+          <w:sz w:val="22"/>
+          <w:szCs w:val="22"/>
+        </w:rPr>
+        <w:tab/>
+      </w:r>
+    </w:p>
+    <w:p>
+      <w:pPr>
+        <w:spacing w:line="360" w:lineRule="auto"/>
+        <w:jc w:val="both"/>
+        <w:rPr>
+          <w:rFonts w:ascii="Arial" w:hAnsi="Arial" w:cs="Arial"/>
+          <w:sz w:val="22"/>
+          <w:szCs w:val="22"/>
+        </w:rPr>
+      </w:pPr>
+      <w:r>
+        <w:rPr>
+          <w:rFonts w:ascii="Arial" w:hAnsi="Arial" w:cs="Arial"/>
+          <w:sz w:val="22"/>
+          <w:szCs w:val="22"/>
+        </w:rPr>
+        <w:t>___________________________</w:t>
+      </w:r>
+    </w:p>
+    <w:p>
+      <w:pPr>
+        <w:spacing w:line="360" w:lineRule="auto"/>
+        <w:jc w:val="both"/>
+        <w:rPr>
+          <w:rFonts w:ascii="Arial" w:hAnsi="Arial" w:cs="Arial"/>
+          <w:sz w:val="22"/>
+          <w:szCs w:val="22"/>
+        </w:rPr>
+      </w:pPr>
+      <w:r>
+        <w:rPr>
+          <w:rFonts w:ascii="Arial" w:hAnsi="Arial" w:cs="Arial"/>
+          <w:sz w:val="22"/>
+          <w:szCs w:val="22"/>
+        </w:rPr>
+        <w:t>(Geschäftsführung)</w:t>
+      </w:r>
+    </w:p>
+    <w:p>
+      <w:pPr>
+        <w:spacing w:line="360" w:lineRule="auto"/>
+        <w:jc w:val="both"/>
+        <w:rPr>
+          <w:rFonts w:ascii="Arial" w:hAnsi="Arial" w:cs="Arial"/>
+          <w:sz w:val="22"/>
+          <w:szCs w:val="22"/>
+        </w:rPr>
+      </w:pPr>
+    </w:p>
+    <w:p>
+      <w:pPr>
+        <w:spacing w:line="360" w:lineRule="auto"/>
+        <w:jc w:val="both"/>
+        <w:rPr>
+          <w:rFonts w:ascii="Arial" w:hAnsi="Arial" w:cs="Arial"/>
+          <w:sz w:val="22"/>
+          <w:szCs w:val="22"/>
+        </w:rPr>
+      </w:pPr>
+      <w:r>
+        <w:rPr>
+          <w:rFonts w:ascii="Arial" w:hAnsi="Arial" w:cs="Arial"/>
+          <w:sz w:val="22"/>
+          <w:szCs w:val="22"/>
+          <w:highlight w:val="yellow"/>
+        </w:rPr>
+        <w:t>[●]</w:t>
+      </w:r>
+      <w:r>
+        <w:rPr>
+          <w:rFonts w:ascii="Arial" w:hAnsi="Arial" w:cs="Arial"/>
+          <w:sz w:val="22"/>
+          <w:szCs w:val="22"/>
+        </w:rPr>
+        <w:t xml:space="preserve"> </w:t>
+      </w:r>
+      <w:r>
+        <w:rPr>
+          <w:rFonts w:ascii="Arial" w:hAnsi="Arial" w:cs="Arial"/>
+          <w:sz w:val="22"/>
+          <w:szCs w:val="22"/>
+        </w:rPr>
+        <w:t>(</w:t>
+      </w:r>
+      <w:r>
+        <w:rPr>
+          <w:rFonts w:ascii="Arial" w:hAnsi="Arial" w:cs="Arial"/>
+          <w:i/>
+          <w:iCs/>
+          <w:sz w:val="22"/>
+          <w:szCs w:val="22"/>
+          <w:highlight w:val="yellow"/>
         </w:rPr>
         <w:t>Ort</w:t>
       </w:r>
       <w:r>
         <w:rPr>
           <w:rFonts w:ascii="Arial" w:hAnsi="Arial" w:cs="Arial"/>
+          <w:i/>
+          <w:iCs/>
+          <w:sz w:val="22"/>
+          <w:szCs w:val="22"/>
+        </w:rPr>
+        <w:t>)</w:t>
+      </w:r>
+      <w:r>
+        <w:rPr>
+          <w:rFonts w:ascii="Arial" w:hAnsi="Arial" w:cs="Arial"/>
           <w:sz w:val="22"/>
           <w:szCs w:val="22"/>
         </w:rPr>
@@ -2327,11 +2395,67 @@
       <w:r>
         <w:rPr>
           <w:rFonts w:ascii="Arial" w:hAnsi="Arial" w:cs="Arial"/>
+          <w:color w:val="000000"/>
           <w:sz w:val="22"/>
           <w:szCs w:val="22"/>
           <w:highlight w:val="yellow"/>
-        </w:rPr>
-        <w:t>XX.XX.XXXX</w:t>
+          <w:u w:color="000000"/>
+          <w:bdr w:val="nil"/>
+        </w:rPr>
+        <w:t>[●]</w:t>
+      </w:r>
+      <w:r>
+        <w:rPr>
+          <w:rFonts w:ascii="Arial" w:hAnsi="Arial" w:cs="Arial"/>
+          <w:color w:val="000000"/>
+          <w:sz w:val="22"/>
+          <w:szCs w:val="22"/>
+          <w:u w:color="000000"/>
+          <w:bdr w:val="nil"/>
+        </w:rPr>
+        <w:t xml:space="preserve"> </w:t>
+      </w:r>
+      <w:r>
+        <w:rPr>
+          <w:rFonts w:ascii="Arial" w:hAnsi="Arial" w:cs="Arial"/>
+          <w:i/>
+          <w:iCs/>
+          <w:color w:val="000000"/>
+          <w:sz w:val="22"/>
+          <w:szCs w:val="22"/>
+          <w:highlight w:val="yellow"/>
+          <w:u w:color="000000"/>
+          <w:bdr w:val="nil"/>
+        </w:rPr>
+        <w:t>(</w:t>
+      </w:r>
+      <w:r>
+        <w:rPr>
+          <w:rFonts w:ascii="Arial" w:hAnsi="Arial" w:cs="Arial"/>
+          <w:i/>
+          <w:iCs/>
+          <w:color w:val="000000"/>
+          <w:sz w:val="22"/>
+          <w:szCs w:val="22"/>
+          <w:highlight w:val="yellow"/>
+          <w:u w:color="000000"/>
+          <w:bdr w:val="nil"/>
+        </w:rPr>
+        <w:t>Datum</w:t>
+      </w:r>
+      <w:r>
+        <w:rPr>
+          <w:rFonts w:ascii="Arial" w:hAnsi="Arial" w:cs="Arial"/>
+          <w:i/>
+          <w:iCs/>
+          <w:color w:val="000000"/>
+          <w:sz w:val="22"/>
+          <w:szCs w:val="22"/>
+          <w:highlight w:val="yellow"/>
+          <w:u w:color="000000"/>
+          <w:bdr w:val="nil"/>
+        </w:rPr>
+        <w:t>)</w:t>
       </w:r>
     </w:p>
     <w:p>
@@ -2384,16 +2508,32 @@
           <w:szCs w:val="22"/>
           <w:lang w:val="en-US"/>
         </w:rPr>
-        <w:t>(Arbeitnehmer)</w:t>
+        <w:t>(</w:t>
+      </w:r>
+      <w:proofErr w:type="spellStart"/>
+      <w:r>
+        <w:rPr>
+          <w:rFonts w:ascii="Arial" w:hAnsi="Arial" w:cs="Arial"/>
+          <w:sz w:val="22"/>
+          <w:szCs w:val="22"/>
+          <w:lang w:val="en-US"/>
+        </w:rPr>
+        <w:t>Arbeitnehmer</w:t>
+      </w:r>
+      <w:proofErr w:type="spellEnd"/>
+      <w:r>
+        <w:rPr>
+          <w:rFonts w:ascii="Arial" w:hAnsi="Arial" w:cs="Arial"/>
+          <w:sz w:val="22"/>
+          <w:szCs w:val="22"/>
+          <w:lang w:val="en-US"/>
+        </w:rPr>
+        <w:t>)</w:t>
       </w:r>
     </w:p>
     <w:sectPr>
-      <w:headerReference w:type="even" r:id="rId7"/>
-      <w:headerReference w:type="default" r:id="rId8"/>
-      <w:footerReference w:type="even" r:id="rId9"/>
-      <w:footerReference w:type="default" r:id="rId10"/>
-      <w:headerReference w:type="first" r:id="rId11"/>
-      <w:footerReference w:type="first" r:id="rId12"/>
+      <w:footerReference w:type="default" r:id="rId7"/>
+      <w:footerReference w:type="first" r:id="rId8"/>
       <w:pgSz w:w="11906" w:h="16838" w:code="9"/>
       <w:pgMar w:top="1417" w:right="1417" w:bottom="1134" w:left="1417" w:header="709" w:footer="709" w:gutter="0"/>
       <w:paperSrc w:other="2"/>
@@ -2427,6 +2567,192 @@
 
 <file path=word/footer1.xml><?xml version="1.0" encoding="utf-8"?>
 <w:ftr xmlns:wpc="http://schemas.microsoft.com/office/word/2010/wordprocessingCanvas" xmlns:cx="http://schemas.microsoft.com/office/drawing/2014/chartex" xmlns:cx1="http://schemas.microsoft.com/office/drawing/2015/9/8/chartex" xmlns:cx2="http://schemas.microsoft.com/office/drawing/2015/10/21/chartex" xmlns:cx3="http://schemas.microsoft.com/office/drawing/2016/5/9/chartex" xmlns:cx4="http://schemas.microsoft.com/office/drawing/2016/5/10/chartex" xmlns:cx5="http://schemas.microsoft.com/office/drawing/2016/5/11/chartex" xmlns:cx6="http://schemas.microsoft.com/office/drawing/2016/5/12/chartex" xmlns:cx7="http://schemas.microsoft.com/office/drawing/2016/5/13/chartex" xmlns:cx8="http://schemas.microsoft.com/office/drawing/2016/5/14/chartex" xmlns:mc="http://schemas.openxmlformats.org/markup-compatibility/2006" xmlns:aink="http://schemas.microsoft.com/office/drawing/2016/ink" xmlns:am3d="http://schemas.microsoft.com/office/drawing/2017/model3d" xmlns:o="urn:schemas-microsoft-com:office:office" xmlns:r="http://schemas.openxmlformats.org/officeDocument/2006/relationships" xmlns:m="http://schemas.openxmlformats.org/officeDocument/2006/math" xmlns:v="urn:schemas-microsoft-com:vml" xmlns:wp14="http://schemas.microsoft.com/office/word/2010/wordprocessingDrawing" xmlns:wp="http://schemas.openxmlformats.org/drawingml/2006/wordprocessingDrawing" xmlns:w10="urn:schemas-microsoft-com:office:word" xmlns:w="http://schemas.openxmlformats.org/wordprocessingml/2006/main" xmlns:w14="http://schemas.microsoft.com/office/word/2010/wordml" xmlns:w15="http://schemas.microsoft.com/office/word/2012/wordml" xmlns:w16cex="http://schemas.microsoft.com/office/word/2018/wordml/cex" xmlns:w16cid="http://schemas.microsoft.com/office/word/2016/wordml/cid" xmlns:w16="http://schemas.microsoft.com/office/word/2018/wordml" xmlns:w16se="http://schemas.microsoft.com/office/word/2015/wordml/symex" xmlns:wpg="http://schemas.microsoft.com/office/word/2010/wordprocessingGroup" xmlns:wpi="http://schemas.microsoft.com/office/word/2010/wordprocessingInk" xmlns:wne="http://schemas.microsoft.com/office/word/2006/wordml" xmlns:wps="http://schemas.microsoft.com/office/word/2010/wordprocessingShape" mc:Ignorable="w14 w15 w16se w16cid w16 w16cex wp14">
+  <w:sdt>
+    <w:sdtPr>
+      <w:id w:val="-1354113385"/>
+      <w:docPartObj>
+        <w:docPartGallery w:val="Page Numbers (Bottom of Page)"/>
+        <w:docPartUnique/>
+      </w:docPartObj>
+    </w:sdtPr>
+    <w:sdtEndPr>
+      <w:rPr>
+        <w:rPrChange w:id="1" w:author="Unknown">
+          <w:rPr>
+            <w:rStyle w:val="Standard"/>
+          </w:rPr>
+        </w:rPrChange>
+      </w:rPr>
+    </w:sdtEndPr>
+    <w:sdtContent>
+      <w:sdt>
+        <w:sdtPr>
+          <w:id w:val="-1769616900"/>
+          <w:docPartObj>
+            <w:docPartGallery w:val="Page Numbers (Top of Page)"/>
+            <w:docPartUnique/>
+          </w:docPartObj>
+        </w:sdtPr>
+        <w:sdtEndPr>
+          <w:rPr>
+            <w:rPrChange w:id="2" w:author="Unknown">
+              <w:rPr>
+                <w:rStyle w:val="Standard"/>
+              </w:rPr>
+            </w:rPrChange>
+          </w:rPr>
+        </w:sdtEndPr>
+        <w:sdtContent>
+          <w:p>
+            <w:pPr>
+              <w:pStyle w:val="Fuzeile"/>
+              <w:jc w:val="right"/>
+            </w:pPr>
+            <w:r>
+              <w:rPr>
+                <w:rFonts w:ascii="Arial" w:hAnsi="Arial" w:cs="Arial"/>
+                <w:sz w:val="22"/>
+                <w:szCs w:val="22"/>
+              </w:rPr>
+              <w:fldChar w:fldCharType="begin"/>
+            </w:r>
+            <w:r>
+              <w:rPr>
+                <w:rFonts w:ascii="Arial" w:hAnsi="Arial" w:cs="Arial"/>
+                <w:sz w:val="22"/>
+                <w:szCs w:val="22"/>
+                <w:rPrChange w:id="3" w:author="Microsoft Office User" w:date="2021-01-25T10:27:00Z">
+                  <w:rPr>
+                    <w:b/>
+                    <w:bCs/>
+                  </w:rPr>
+                </w:rPrChange>
+              </w:rPr>
+              <w:instrText>PAGE</w:instrText>
+            </w:r>
+            <w:r>
+              <w:rPr>
+                <w:rFonts w:ascii="Arial" w:hAnsi="Arial" w:cs="Arial"/>
+                <w:sz w:val="22"/>
+                <w:szCs w:val="22"/>
+                <w:rPrChange w:id="4" w:author="Microsoft Office User" w:date="2021-01-25T10:27:00Z">
+                  <w:rPr>
+                    <w:rFonts w:ascii="Arial" w:hAnsi="Arial" w:cs="Arial"/>
+                    <w:sz w:val="22"/>
+                    <w:szCs w:val="22"/>
+                  </w:rPr>
+                </w:rPrChange>
+              </w:rPr>
+              <w:fldChar w:fldCharType="separate"/>
+            </w:r>
+            <w:r>
+              <w:rPr>
+                <w:rFonts w:ascii="Arial" w:hAnsi="Arial" w:cs="Arial"/>
+                <w:sz w:val="22"/>
+                <w:szCs w:val="22"/>
+                <w:rPrChange w:id="5" w:author="Microsoft Office User" w:date="2021-01-25T10:27:00Z">
+                  <w:rPr>
+                    <w:b/>
+                    <w:bCs/>
+                  </w:rPr>
+                </w:rPrChange>
+              </w:rPr>
+              <w:t>2</w:t>
+            </w:r>
+            <w:r>
+              <w:rPr>
+                <w:rFonts w:ascii="Arial" w:hAnsi="Arial" w:cs="Arial"/>
+                <w:sz w:val="22"/>
+                <w:szCs w:val="22"/>
+                <w:rPrChange w:id="6" w:author="Microsoft Office User" w:date="2021-01-25T10:27:00Z">
+                  <w:rPr>
+                    <w:rFonts w:ascii="Arial" w:hAnsi="Arial" w:cs="Arial"/>
+                    <w:sz w:val="22"/>
+                    <w:szCs w:val="22"/>
+                  </w:rPr>
+                </w:rPrChange>
+              </w:rPr>
+              <w:fldChar w:fldCharType="end"/>
+            </w:r>
+            <w:r>
+              <w:rPr>
+                <w:rFonts w:ascii="Arial" w:hAnsi="Arial" w:cs="Arial"/>
+                <w:sz w:val="22"/>
+                <w:szCs w:val="22"/>
+              </w:rPr>
+              <w:t>/</w:t>
+            </w:r>
+            <w:r>
+              <w:rPr>
+                <w:rFonts w:ascii="Arial" w:hAnsi="Arial" w:cs="Arial"/>
+                <w:sz w:val="22"/>
+                <w:szCs w:val="22"/>
+              </w:rPr>
+              <w:fldChar w:fldCharType="begin"/>
+            </w:r>
+            <w:r>
+              <w:rPr>
+                <w:rFonts w:ascii="Arial" w:hAnsi="Arial" w:cs="Arial"/>
+                <w:sz w:val="22"/>
+                <w:szCs w:val="22"/>
+                <w:rPrChange w:id="7" w:author="Microsoft Office User" w:date="2021-01-25T10:27:00Z">
+                  <w:rPr>
+                    <w:b/>
+                    <w:bCs/>
+                  </w:rPr>
+                </w:rPrChange>
+              </w:rPr>
+              <w:instrText>NUMPAGES</w:instrText>
+            </w:r>
+            <w:r>
+              <w:rPr>
+                <w:rFonts w:ascii="Arial" w:hAnsi="Arial" w:cs="Arial"/>
+                <w:sz w:val="22"/>
+                <w:szCs w:val="22"/>
+                <w:rPrChange w:id="8" w:author="Microsoft Office User" w:date="2021-01-25T10:27:00Z">
+                  <w:rPr>
+                    <w:rFonts w:ascii="Arial" w:hAnsi="Arial" w:cs="Arial"/>
+                    <w:sz w:val="22"/>
+                    <w:szCs w:val="22"/>
+                  </w:rPr>
+                </w:rPrChange>
+              </w:rPr>
+              <w:fldChar w:fldCharType="separate"/>
+            </w:r>
+            <w:r>
+              <w:rPr>
+                <w:rFonts w:ascii="Arial" w:hAnsi="Arial" w:cs="Arial"/>
+                <w:sz w:val="22"/>
+                <w:szCs w:val="22"/>
+                <w:rPrChange w:id="9" w:author="Microsoft Office User" w:date="2021-01-25T10:27:00Z">
+                  <w:rPr>
+                    <w:b/>
+                    <w:bCs/>
+                  </w:rPr>
+                </w:rPrChange>
+              </w:rPr>
+              <w:t>2</w:t>
+            </w:r>
+            <w:r>
+              <w:rPr>
+                <w:rFonts w:ascii="Arial" w:hAnsi="Arial" w:cs="Arial"/>
+                <w:sz w:val="22"/>
+                <w:szCs w:val="22"/>
+                <w:rPrChange w:id="10" w:author="Microsoft Office User" w:date="2021-01-25T10:27:00Z">
+                  <w:rPr>
+                    <w:rFonts w:ascii="Arial" w:hAnsi="Arial" w:cs="Arial"/>
+                    <w:sz w:val="22"/>
+                    <w:szCs w:val="22"/>
+                  </w:rPr>
+                </w:rPrChange>
+              </w:rPr>
+              <w:fldChar w:fldCharType="end"/>
+            </w:r>
+          </w:p>
+        </w:sdtContent>
+      </w:sdt>
+    </w:sdtContent>
+  </w:sdt>
   <w:p>
     <w:pPr>
       <w:pStyle w:val="Fuzeile"/>
@@ -2493,75 +2819,6 @@
         <w:sz w:val="22"/>
         <w:szCs w:val="22"/>
       </w:rPr>
-      <w:t>/4</w:t>
-    </w:r>
-  </w:p>
-  <w:p>
-    <w:pPr>
-      <w:pStyle w:val="Fuzeile"/>
-    </w:pPr>
-  </w:p>
-</w:ftr>
-</file>
-
-<file path=word/footer3.xml><?xml version="1.0" encoding="utf-8"?>
-<w:ftr xmlns:wpc="http://schemas.microsoft.com/office/word/2010/wordprocessingCanvas" xmlns:cx="http://schemas.microsoft.com/office/drawing/2014/chartex" xmlns:cx1="http://schemas.microsoft.com/office/drawing/2015/9/8/chartex" xmlns:cx2="http://schemas.microsoft.com/office/drawing/2015/10/21/chartex" xmlns:cx3="http://schemas.microsoft.com/office/drawing/2016/5/9/chartex" xmlns:cx4="http://schemas.microsoft.com/office/drawing/2016/5/10/chartex" xmlns:cx5="http://schemas.microsoft.com/office/drawing/2016/5/11/chartex" xmlns:cx6="http://schemas.microsoft.com/office/drawing/2016/5/12/chartex" xmlns:cx7="http://schemas.microsoft.com/office/drawing/2016/5/13/chartex" xmlns:cx8="http://schemas.microsoft.com/office/drawing/2016/5/14/chartex" xmlns:mc="http://schemas.openxmlformats.org/markup-compatibility/2006" xmlns:aink="http://schemas.microsoft.com/office/drawing/2016/ink" xmlns:am3d="http://schemas.microsoft.com/office/drawing/2017/model3d" xmlns:o="urn:schemas-microsoft-com:office:office" xmlns:r="http://schemas.openxmlformats.org/officeDocument/2006/relationships" xmlns:m="http://schemas.openxmlformats.org/officeDocument/2006/math" xmlns:v="urn:schemas-microsoft-com:vml" xmlns:wp14="http://schemas.microsoft.com/office/word/2010/wordprocessingDrawing" xmlns:wp="http://schemas.openxmlformats.org/drawingml/2006/wordprocessingDrawing" xmlns:w10="urn:schemas-microsoft-com:office:word" xmlns:w="http://schemas.openxmlformats.org/wordprocessingml/2006/main" xmlns:w14="http://schemas.microsoft.com/office/word/2010/wordml" xmlns:w15="http://schemas.microsoft.com/office/word/2012/wordml" xmlns:w16cex="http://schemas.microsoft.com/office/word/2018/wordml/cex" xmlns:w16cid="http://schemas.microsoft.com/office/word/2016/wordml/cid" xmlns:w16="http://schemas.microsoft.com/office/word/2018/wordml" xmlns:w16se="http://schemas.microsoft.com/office/word/2015/wordml/symex" xmlns:wpg="http://schemas.microsoft.com/office/word/2010/wordprocessingGroup" xmlns:wpi="http://schemas.microsoft.com/office/word/2010/wordprocessingInk" xmlns:wne="http://schemas.microsoft.com/office/word/2006/wordml" xmlns:wps="http://schemas.microsoft.com/office/word/2010/wordprocessingShape" mc:Ignorable="w14 w15 w16se w16cid w16 w16cex wp14">
-  <w:p>
-    <w:pPr>
-      <w:pStyle w:val="Fuzeile"/>
-      <w:jc w:val="right"/>
-      <w:rPr>
-        <w:rFonts w:ascii="Arial" w:hAnsi="Arial" w:cs="Arial"/>
-        <w:sz w:val="22"/>
-        <w:szCs w:val="22"/>
-      </w:rPr>
-    </w:pPr>
-    <w:r>
-      <w:rPr>
-        <w:rFonts w:ascii="Arial" w:hAnsi="Arial" w:cs="Arial"/>
-        <w:sz w:val="22"/>
-        <w:szCs w:val="22"/>
-      </w:rPr>
-      <w:fldChar w:fldCharType="begin"/>
-    </w:r>
-    <w:r>
-      <w:rPr>
-        <w:rFonts w:ascii="Arial" w:hAnsi="Arial" w:cs="Arial"/>
-        <w:sz w:val="22"/>
-        <w:szCs w:val="22"/>
-      </w:rPr>
-      <w:instrText>PAGE   \* MERGEFORMAT</w:instrText>
-    </w:r>
-    <w:r>
-      <w:rPr>
-        <w:rFonts w:ascii="Arial" w:hAnsi="Arial" w:cs="Arial"/>
-        <w:sz w:val="22"/>
-        <w:szCs w:val="22"/>
-      </w:rPr>
-      <w:fldChar w:fldCharType="separate"/>
-    </w:r>
-    <w:r>
-      <w:rPr>
-        <w:rFonts w:ascii="Arial" w:hAnsi="Arial" w:cs="Arial"/>
-        <w:sz w:val="22"/>
-        <w:szCs w:val="22"/>
-      </w:rPr>
-      <w:t>2</w:t>
-    </w:r>
-    <w:r>
-      <w:rPr>
-        <w:rFonts w:ascii="Arial" w:hAnsi="Arial" w:cs="Arial"/>
-        <w:sz w:val="22"/>
-        <w:szCs w:val="22"/>
-      </w:rPr>
-      <w:fldChar w:fldCharType="end"/>
-    </w:r>
-    <w:r>
-      <w:rPr>
-        <w:rFonts w:ascii="Arial" w:hAnsi="Arial" w:cs="Arial"/>
-        <w:sz w:val="22"/>
-        <w:szCs w:val="22"/>
-      </w:rPr>
       <w:t>/</w:t>
     </w:r>
     <w:r>
@@ -2598,36 +2855,6 @@
     </w:p>
   </w:footnote>
 </w:footnotes>
-</file>
-
-<file path=word/header1.xml><?xml version="1.0" encoding="utf-8"?>
-<w:hdr xmlns:wpc="http://schemas.microsoft.com/office/word/2010/wordprocessingCanvas" xmlns:cx="http://schemas.microsoft.com/office/drawing/2014/chartex" xmlns:cx1="http://schemas.microsoft.com/office/drawing/2015/9/8/chartex" xmlns:cx2="http://schemas.microsoft.com/office/drawing/2015/10/21/chartex" xmlns:cx3="http://schemas.microsoft.com/office/drawing/2016/5/9/chartex" xmlns:cx4="http://schemas.microsoft.com/office/drawing/2016/5/10/chartex" xmlns:cx5="http://schemas.microsoft.com/office/drawing/2016/5/11/chartex" xmlns:cx6="http://schemas.microsoft.com/office/drawing/2016/5/12/chartex" xmlns:cx7="http://schemas.microsoft.com/office/drawing/2016/5/13/chartex" xmlns:cx8="http://schemas.microsoft.com/office/drawing/2016/5/14/chartex" xmlns:mc="http://schemas.openxmlformats.org/markup-compatibility/2006" xmlns:aink="http://schemas.microsoft.com/office/drawing/2016/ink" xmlns:am3d="http://schemas.microsoft.com/office/drawing/2017/model3d" xmlns:o="urn:schemas-microsoft-com:office:office" xmlns:r="http://schemas.openxmlformats.org/officeDocument/2006/relationships" xmlns:m="http://schemas.openxmlformats.org/officeDocument/2006/math" xmlns:v="urn:schemas-microsoft-com:vml" xmlns:wp14="http://schemas.microsoft.com/office/word/2010/wordprocessingDrawing" xmlns:wp="http://schemas.openxmlformats.org/drawingml/2006/wordprocessingDrawing" xmlns:w10="urn:schemas-microsoft-com:office:word" xmlns:w="http://schemas.openxmlformats.org/wordprocessingml/2006/main" xmlns:w14="http://schemas.microsoft.com/office/word/2010/wordml" xmlns:w15="http://schemas.microsoft.com/office/word/2012/wordml" xmlns:w16cex="http://schemas.microsoft.com/office/word/2018/wordml/cex" xmlns:w16cid="http://schemas.microsoft.com/office/word/2016/wordml/cid" xmlns:w16="http://schemas.microsoft.com/office/word/2018/wordml" xmlns:w16se="http://schemas.microsoft.com/office/word/2015/wordml/symex" xmlns:wpg="http://schemas.microsoft.com/office/word/2010/wordprocessingGroup" xmlns:wpi="http://schemas.microsoft.com/office/word/2010/wordprocessingInk" xmlns:wne="http://schemas.microsoft.com/office/word/2006/wordml" xmlns:wps="http://schemas.microsoft.com/office/word/2010/wordprocessingShape" mc:Ignorable="w14 w15 w16se w16cid w16 w16cex wp14">
-  <w:p>
-    <w:pPr>
-      <w:pStyle w:val="Kopfzeile"/>
-    </w:pPr>
-  </w:p>
-</w:hdr>
-</file>
-
-<file path=word/header2.xml><?xml version="1.0" encoding="utf-8"?>
-<w:hdr xmlns:wpc="http://schemas.microsoft.com/office/word/2010/wordprocessingCanvas" xmlns:cx="http://schemas.microsoft.com/office/drawing/2014/chartex" xmlns:cx1="http://schemas.microsoft.com/office/drawing/2015/9/8/chartex" xmlns:cx2="http://schemas.microsoft.com/office/drawing/2015/10/21/chartex" xmlns:cx3="http://schemas.microsoft.com/office/drawing/2016/5/9/chartex" xmlns:cx4="http://schemas.microsoft.com/office/drawing/2016/5/10/chartex" xmlns:cx5="http://schemas.microsoft.com/office/drawing/2016/5/11/chartex" xmlns:cx6="http://schemas.microsoft.com/office/drawing/2016/5/12/chartex" xmlns:cx7="http://schemas.microsoft.com/office/drawing/2016/5/13/chartex" xmlns:cx8="http://schemas.microsoft.com/office/drawing/2016/5/14/chartex" xmlns:mc="http://schemas.openxmlformats.org/markup-compatibility/2006" xmlns:aink="http://schemas.microsoft.com/office/drawing/2016/ink" xmlns:am3d="http://schemas.microsoft.com/office/drawing/2017/model3d" xmlns:o="urn:schemas-microsoft-com:office:office" xmlns:r="http://schemas.openxmlformats.org/officeDocument/2006/relationships" xmlns:m="http://schemas.openxmlformats.org/officeDocument/2006/math" xmlns:v="urn:schemas-microsoft-com:vml" xmlns:wp14="http://schemas.microsoft.com/office/word/2010/wordprocessingDrawing" xmlns:wp="http://schemas.openxmlformats.org/drawingml/2006/wordprocessingDrawing" xmlns:w10="urn:schemas-microsoft-com:office:word" xmlns:w="http://schemas.openxmlformats.org/wordprocessingml/2006/main" xmlns:w14="http://schemas.microsoft.com/office/word/2010/wordml" xmlns:w15="http://schemas.microsoft.com/office/word/2012/wordml" xmlns:w16cex="http://schemas.microsoft.com/office/word/2018/wordml/cex" xmlns:w16cid="http://schemas.microsoft.com/office/word/2016/wordml/cid" xmlns:w16="http://schemas.microsoft.com/office/word/2018/wordml" xmlns:w16se="http://schemas.microsoft.com/office/word/2015/wordml/symex" xmlns:wpg="http://schemas.microsoft.com/office/word/2010/wordprocessingGroup" xmlns:wpi="http://schemas.microsoft.com/office/word/2010/wordprocessingInk" xmlns:wne="http://schemas.microsoft.com/office/word/2006/wordml" xmlns:wps="http://schemas.microsoft.com/office/word/2010/wordprocessingShape" mc:Ignorable="w14 w15 w16se w16cid w16 w16cex wp14">
-  <w:p>
-    <w:pPr>
-      <w:pStyle w:val="Kopfzeile"/>
-    </w:pPr>
-  </w:p>
-</w:hdr>
-</file>
-
-<file path=word/header3.xml><?xml version="1.0" encoding="utf-8"?>
-<w:hdr xmlns:wpc="http://schemas.microsoft.com/office/word/2010/wordprocessingCanvas" xmlns:cx="http://schemas.microsoft.com/office/drawing/2014/chartex" xmlns:cx1="http://schemas.microsoft.com/office/drawing/2015/9/8/chartex" xmlns:cx2="http://schemas.microsoft.com/office/drawing/2015/10/21/chartex" xmlns:cx3="http://schemas.microsoft.com/office/drawing/2016/5/9/chartex" xmlns:cx4="http://schemas.microsoft.com/office/drawing/2016/5/10/chartex" xmlns:cx5="http://schemas.microsoft.com/office/drawing/2016/5/11/chartex" xmlns:cx6="http://schemas.microsoft.com/office/drawing/2016/5/12/chartex" xmlns:cx7="http://schemas.microsoft.com/office/drawing/2016/5/13/chartex" xmlns:cx8="http://schemas.microsoft.com/office/drawing/2016/5/14/chartex" xmlns:mc="http://schemas.openxmlformats.org/markup-compatibility/2006" xmlns:aink="http://schemas.microsoft.com/office/drawing/2016/ink" xmlns:am3d="http://schemas.microsoft.com/office/drawing/2017/model3d" xmlns:o="urn:schemas-microsoft-com:office:office" xmlns:r="http://schemas.openxmlformats.org/officeDocument/2006/relationships" xmlns:m="http://schemas.openxmlformats.org/officeDocument/2006/math" xmlns:v="urn:schemas-microsoft-com:vml" xmlns:wp14="http://schemas.microsoft.com/office/word/2010/wordprocessingDrawing" xmlns:wp="http://schemas.openxmlformats.org/drawingml/2006/wordprocessingDrawing" xmlns:w10="urn:schemas-microsoft-com:office:word" xmlns:w="http://schemas.openxmlformats.org/wordprocessingml/2006/main" xmlns:w14="http://schemas.microsoft.com/office/word/2010/wordml" xmlns:w15="http://schemas.microsoft.com/office/word/2012/wordml" xmlns:w16cex="http://schemas.microsoft.com/office/word/2018/wordml/cex" xmlns:w16cid="http://schemas.microsoft.com/office/word/2016/wordml/cid" xmlns:w16="http://schemas.microsoft.com/office/word/2018/wordml" xmlns:w16se="http://schemas.microsoft.com/office/word/2015/wordml/symex" xmlns:wpg="http://schemas.microsoft.com/office/word/2010/wordprocessingGroup" xmlns:wpi="http://schemas.microsoft.com/office/word/2010/wordprocessingInk" xmlns:wne="http://schemas.microsoft.com/office/word/2006/wordml" xmlns:wps="http://schemas.microsoft.com/office/word/2010/wordprocessingShape" mc:Ignorable="w14 w15 w16se w16cid w16 w16cex wp14">
-  <w:p>
-    <w:pPr>
-      <w:pStyle w:val="Kopfzeile"/>
-    </w:pPr>
-  </w:p>
-</w:hdr>
 </file>
 
 <file path=word/numbering.xml><?xml version="1.0" encoding="utf-8"?>
@@ -5658,6 +5885,17 @@
 </w:numbering>
 </file>
 
+<file path=word/people.xml><?xml version="1.0" encoding="utf-8"?>
+<w15:people xmlns:wpc="http://schemas.microsoft.com/office/word/2010/wordprocessingCanvas" xmlns:cx="http://schemas.microsoft.com/office/drawing/2014/chartex" xmlns:cx1="http://schemas.microsoft.com/office/drawing/2015/9/8/chartex" xmlns:cx2="http://schemas.microsoft.com/office/drawing/2015/10/21/chartex" xmlns:cx3="http://schemas.microsoft.com/office/drawing/2016/5/9/chartex" xmlns:cx4="http://schemas.microsoft.com/office/drawing/2016/5/10/chartex" xmlns:cx5="http://schemas.microsoft.com/office/drawing/2016/5/11/chartex" xmlns:cx6="http://schemas.microsoft.com/office/drawing/2016/5/12/chartex" xmlns:cx7="http://schemas.microsoft.com/office/drawing/2016/5/13/chartex" xmlns:cx8="http://schemas.microsoft.com/office/drawing/2016/5/14/chartex" xmlns:mc="http://schemas.openxmlformats.org/markup-compatibility/2006" xmlns:aink="http://schemas.microsoft.com/office/drawing/2016/ink" xmlns:am3d="http://schemas.microsoft.com/office/drawing/2017/model3d" xmlns:o="urn:schemas-microsoft-com:office:office" xmlns:r="http://schemas.openxmlformats.org/officeDocument/2006/relationships" xmlns:m="http://schemas.openxmlformats.org/officeDocument/2006/math" xmlns:v="urn:schemas-microsoft-com:vml" xmlns:wp14="http://schemas.microsoft.com/office/word/2010/wordprocessingDrawing" xmlns:wp="http://schemas.openxmlformats.org/drawingml/2006/wordprocessingDrawing" xmlns:w10="urn:schemas-microsoft-com:office:word" xmlns:w="http://schemas.openxmlformats.org/wordprocessingml/2006/main" xmlns:w14="http://schemas.microsoft.com/office/word/2010/wordml" xmlns:w15="http://schemas.microsoft.com/office/word/2012/wordml" xmlns:w16cex="http://schemas.microsoft.com/office/word/2018/wordml/cex" xmlns:w16cid="http://schemas.microsoft.com/office/word/2016/wordml/cid" xmlns:w16="http://schemas.microsoft.com/office/word/2018/wordml" xmlns:w16se="http://schemas.microsoft.com/office/word/2015/wordml/symex" xmlns:wpg="http://schemas.microsoft.com/office/word/2010/wordprocessingGroup" xmlns:wpi="http://schemas.microsoft.com/office/word/2010/wordprocessingInk" xmlns:wne="http://schemas.microsoft.com/office/word/2006/wordml" xmlns:wps="http://schemas.microsoft.com/office/word/2010/wordprocessingShape" mc:Ignorable="w14 w15 w16se w16cid w16 w16cex wp14">
+  <w15:person w15:author="Bruck, Dr. Julia">
+    <w15:presenceInfo w15:providerId="None" w15:userId="Bruck, Dr. Julia"/>
+  </w15:person>
+  <w15:person w15:author="Microsoft Office User">
+    <w15:presenceInfo w15:providerId="None" w15:userId="Microsoft Office User"/>
+  </w15:person>
+</w15:people>
+</file>
+
 <file path=word/styles.xml><?xml version="1.0" encoding="utf-8"?>
 <w:styles xmlns:mc="http://schemas.openxmlformats.org/markup-compatibility/2006" xmlns:r="http://schemas.openxmlformats.org/officeDocument/2006/relationships" xmlns:w="http://schemas.openxmlformats.org/wordprocessingml/2006/main" xmlns:w14="http://schemas.microsoft.com/office/word/2010/wordml" xmlns:w15="http://schemas.microsoft.com/office/word/2012/wordml" xmlns:w16cex="http://schemas.microsoft.com/office/word/2018/wordml/cex" xmlns:w16cid="http://schemas.microsoft.com/office/word/2016/wordml/cid" xmlns:w16="http://schemas.microsoft.com/office/word/2018/wordml" xmlns:w16se="http://schemas.microsoft.com/office/word/2015/wordml/symex" mc:Ignorable="w14 w15 w16se w16cid w16 w16cex">
   <w:docDefaults>
@@ -5687,7 +5925,51 @@
     <w:lsdException w:name="Subtitle" w:qFormat="1"/>
     <w:lsdException w:name="Strong" w:qFormat="1"/>
     <w:lsdException w:name="Emphasis" w:qFormat="1"/>
+    <w:lsdException w:name="Normal Table" w:semiHidden="1" w:unhideWhenUsed="1"/>
+    <w:lsdException w:name="Table Simple 1" w:semiHidden="1" w:unhideWhenUsed="1"/>
+    <w:lsdException w:name="Table Simple 2" w:semiHidden="1" w:unhideWhenUsed="1"/>
+    <w:lsdException w:name="Table Simple 3" w:semiHidden="1" w:unhideWhenUsed="1"/>
+    <w:lsdException w:name="Table Classic 1" w:semiHidden="1" w:unhideWhenUsed="1"/>
+    <w:lsdException w:name="Table Classic 2" w:semiHidden="1" w:unhideWhenUsed="1"/>
+    <w:lsdException w:name="Table Classic 3" w:semiHidden="1" w:unhideWhenUsed="1"/>
+    <w:lsdException w:name="Table Classic 4" w:semiHidden="1" w:unhideWhenUsed="1"/>
+    <w:lsdException w:name="Table Colorful 1" w:semiHidden="1" w:unhideWhenUsed="1"/>
+    <w:lsdException w:name="Table Colorful 2" w:semiHidden="1" w:unhideWhenUsed="1"/>
+    <w:lsdException w:name="Table Colorful 3" w:semiHidden="1" w:unhideWhenUsed="1"/>
+    <w:lsdException w:name="Table Columns 1" w:semiHidden="1" w:unhideWhenUsed="1"/>
+    <w:lsdException w:name="Table Columns 2" w:semiHidden="1" w:unhideWhenUsed="1"/>
+    <w:lsdException w:name="Table Columns 3" w:semiHidden="1" w:unhideWhenUsed="1"/>
+    <w:lsdException w:name="Table Columns 4" w:semiHidden="1" w:unhideWhenUsed="1"/>
+    <w:lsdException w:name="Table Columns 5" w:semiHidden="1" w:unhideWhenUsed="1"/>
+    <w:lsdException w:name="Table Grid 1" w:semiHidden="1" w:unhideWhenUsed="1"/>
+    <w:lsdException w:name="Table Grid 2" w:semiHidden="1" w:unhideWhenUsed="1"/>
+    <w:lsdException w:name="Table Grid 3" w:semiHidden="1" w:unhideWhenUsed="1"/>
+    <w:lsdException w:name="Table Grid 4" w:semiHidden="1" w:unhideWhenUsed="1"/>
+    <w:lsdException w:name="Table Grid 5" w:semiHidden="1" w:unhideWhenUsed="1"/>
+    <w:lsdException w:name="Table Grid 6" w:semiHidden="1" w:unhideWhenUsed="1"/>
+    <w:lsdException w:name="Table Grid 7" w:semiHidden="1" w:unhideWhenUsed="1"/>
+    <w:lsdException w:name="Table Grid 8" w:semiHidden="1" w:unhideWhenUsed="1"/>
+    <w:lsdException w:name="Table List 1" w:semiHidden="1" w:unhideWhenUsed="1"/>
+    <w:lsdException w:name="Table List 2" w:semiHidden="1" w:unhideWhenUsed="1"/>
+    <w:lsdException w:name="Table List 3" w:semiHidden="1" w:unhideWhenUsed="1"/>
+    <w:lsdException w:name="Table List 4" w:semiHidden="1" w:unhideWhenUsed="1"/>
+    <w:lsdException w:name="Table List 5" w:semiHidden="1" w:unhideWhenUsed="1"/>
+    <w:lsdException w:name="Table List 6" w:semiHidden="1" w:unhideWhenUsed="1"/>
+    <w:lsdException w:name="Table List 7" w:semiHidden="1" w:unhideWhenUsed="1"/>
+    <w:lsdException w:name="Table List 8" w:semiHidden="1" w:unhideWhenUsed="1"/>
+    <w:lsdException w:name="Table 3D effects 1" w:semiHidden="1" w:unhideWhenUsed="1"/>
+    <w:lsdException w:name="Table 3D effects 2" w:semiHidden="1" w:unhideWhenUsed="1"/>
+    <w:lsdException w:name="Table 3D effects 3" w:semiHidden="1" w:unhideWhenUsed="1"/>
+    <w:lsdException w:name="Table Contemporary" w:semiHidden="1" w:unhideWhenUsed="1"/>
+    <w:lsdException w:name="Table Elegant" w:semiHidden="1" w:unhideWhenUsed="1"/>
+    <w:lsdException w:name="Table Professional" w:semiHidden="1" w:unhideWhenUsed="1"/>
+    <w:lsdException w:name="Table Subtle 1" w:semiHidden="1" w:unhideWhenUsed="1"/>
+    <w:lsdException w:name="Table Subtle 2" w:semiHidden="1" w:unhideWhenUsed="1"/>
+    <w:lsdException w:name="Table Web 1" w:semiHidden="1" w:unhideWhenUsed="1"/>
+    <w:lsdException w:name="Table Web 2" w:semiHidden="1" w:unhideWhenUsed="1"/>
+    <w:lsdException w:name="Table Web 3" w:semiHidden="1" w:unhideWhenUsed="1"/>
     <w:lsdException w:name="Table Grid" w:uiPriority="39"/>
+    <w:lsdException w:name="Table Theme" w:semiHidden="1" w:unhideWhenUsed="1"/>
     <w:lsdException w:name="Placeholder Text" w:semiHidden="1" w:uiPriority="99"/>
     <w:lsdException w:name="No Spacing" w:uiPriority="1" w:qFormat="1"/>
     <w:lsdException w:name="Light Shading" w:uiPriority="60"/>
@@ -5920,11 +6202,15 @@
   </w:style>
   <w:style w:type="character" w:default="1" w:styleId="Absatz-Standardschriftart">
     <w:name w:val="Default Paragraph Font"/>
+    <w:uiPriority w:val="1"/>
     <w:semiHidden/>
+    <w:unhideWhenUsed/>
   </w:style>
   <w:style w:type="table" w:default="1" w:styleId="NormaleTabelle">
     <w:name w:val="Normal Table"/>
+    <w:uiPriority w:val="99"/>
     <w:semiHidden/>
+    <w:unhideWhenUsed/>
     <w:tblPr>
       <w:tblInd w:w="0" w:type="dxa"/>
       <w:tblCellMar>
@@ -5937,7 +6223,9 @@
   </w:style>
   <w:style w:type="numbering" w:default="1" w:styleId="KeineListe">
     <w:name w:val="No List"/>
+    <w:uiPriority w:val="99"/>
     <w:semiHidden/>
+    <w:unhideWhenUsed/>
   </w:style>
   <w:style w:type="paragraph" w:styleId="Titel">
     <w:name w:val="Title"/>

</xml_diff>